<commit_message>
Description of edge betweenness calculation
</commit_message>
<xml_diff>
--- a/ipss.path/doc/Edge Betweenness.docx
+++ b/ipss.path/doc/Edge Betweenness.docx
@@ -26,7 +26,33 @@
           <w:sz w:val="28"/>
           <w:szCs w:val="28"/>
         </w:rPr>
-        <w:t>Edge-Betweenness Analysis</w:t>
+        <w:t>Edge-</w:t>
+      </w:r>
+      <w:proofErr w:type="spellStart"/>
+      <w:r>
+        <w:rPr>
+          <w:rFonts w:ascii="Arial" w:eastAsia="SimSun" w:hAnsi="Arial" w:cs="Arial"/>
+          <w:b/>
+          <w:bCs/>
+          <w:color w:val="000000"/>
+          <w:kern w:val="0"/>
+          <w:sz w:val="28"/>
+          <w:szCs w:val="28"/>
+        </w:rPr>
+        <w:t>Betweenness</w:t>
+      </w:r>
+      <w:proofErr w:type="spellEnd"/>
+      <w:r>
+        <w:rPr>
+          <w:rFonts w:ascii="Arial" w:eastAsia="SimSun" w:hAnsi="Arial" w:cs="Arial"/>
+          <w:b/>
+          <w:bCs/>
+          <w:color w:val="000000"/>
+          <w:kern w:val="0"/>
+          <w:sz w:val="28"/>
+          <w:szCs w:val="28"/>
+        </w:rPr>
+        <w:t xml:space="preserve"> Analysis</w:t>
       </w:r>
     </w:p>
     <w:p>
@@ -193,7 +219,7 @@
           <v:shape id="_x0000_i1025" type="#_x0000_t75" style="width:54.3pt;height:17.15pt" o:ole="">
             <v:imagedata r:id="rId8" o:title=""/>
           </v:shape>
-          <o:OLEObject Type="Embed" ProgID="Equation.3" ShapeID="_x0000_i1025" DrawAspect="Content" ObjectID="_1354110234" r:id="rId9"/>
+          <o:OLEObject Type="Embed" ProgID="Equation.3" ShapeID="_x0000_i1025" DrawAspect="Content" ObjectID="_1354368432" r:id="rId9"/>
         </w:object>
       </w:r>
       <w:r>
@@ -221,7 +247,7 @@
           <v:shape id="_x0000_i1026" type="#_x0000_t75" style="width:12.55pt;height:18.85pt" o:ole="">
             <v:imagedata r:id="rId10" o:title=""/>
           </v:shape>
-          <o:OLEObject Type="Embed" ProgID="Equation.3" ShapeID="_x0000_i1026" DrawAspect="Content" ObjectID="_1354110235" r:id="rId11"/>
+          <o:OLEObject Type="Embed" ProgID="Equation.3" ShapeID="_x0000_i1026" DrawAspect="Content" ObjectID="_1354368433" r:id="rId11"/>
         </w:object>
       </w:r>
       <w:r>
@@ -233,8 +259,21 @@
           <w:sz w:val="24"/>
           <w:szCs w:val="24"/>
         </w:rPr>
-        <w:t xml:space="preserve"> associated with each arc </w:t>
-      </w:r>
+        <w:t xml:space="preserve"> associated with each </w:t>
+      </w:r>
+      <w:proofErr w:type="gramStart"/>
+      <w:r>
+        <w:rPr>
+          <w:rFonts w:ascii="Arial" w:eastAsia="SimSun" w:hAnsi="Arial" w:cs="Arial" w:hint="eastAsia"/>
+          <w:bCs/>
+          <w:color w:val="000000"/>
+          <w:kern w:val="0"/>
+          <w:sz w:val="24"/>
+          <w:szCs w:val="24"/>
+        </w:rPr>
+        <w:t xml:space="preserve">arc </w:t>
+      </w:r>
+      <w:proofErr w:type="gramEnd"/>
       <w:r>
         <w:rPr>
           <w:rFonts w:ascii="Arial" w:eastAsia="SimSun" w:hAnsi="Arial" w:cs="Arial"/>
@@ -249,7 +288,7 @@
           <v:shape id="_x0000_i1027" type="#_x0000_t75" style="width:44pt;height:17.15pt" o:ole="">
             <v:imagedata r:id="rId12" o:title=""/>
           </v:shape>
-          <o:OLEObject Type="Embed" ProgID="Equation.3" ShapeID="_x0000_i1027" DrawAspect="Content" ObjectID="_1354110236" r:id="rId13"/>
+          <o:OLEObject Type="Embed" ProgID="Equation.3" ShapeID="_x0000_i1027" DrawAspect="Content" ObjectID="_1354368434" r:id="rId13"/>
         </w:object>
       </w:r>
       <w:r>
@@ -334,7 +373,7 @@
           <v:shape id="_x0000_i1028" type="#_x0000_t75" style="width:28.55pt;height:14.3pt" o:ole="">
             <v:imagedata r:id="rId14" o:title=""/>
           </v:shape>
-          <o:OLEObject Type="Embed" ProgID="Equation.3" ShapeID="_x0000_i1028" DrawAspect="Content" ObjectID="_1354110237" r:id="rId15"/>
+          <o:OLEObject Type="Embed" ProgID="Equation.3" ShapeID="_x0000_i1028" DrawAspect="Content" ObjectID="_1354368435" r:id="rId15"/>
         </w:object>
       </w:r>
       <w:r>
@@ -371,6 +410,7 @@
         </w:rPr>
         <w:t xml:space="preserve"> to node </w:t>
       </w:r>
+      <w:proofErr w:type="spellStart"/>
       <w:r>
         <w:rPr>
           <w:rFonts w:ascii="Arial" w:eastAsia="SimSun" w:hAnsi="Arial" w:cs="Arial" w:hint="eastAsia"/>
@@ -383,6 +423,7 @@
         </w:rPr>
         <w:t>i</w:t>
       </w:r>
+      <w:proofErr w:type="spellEnd"/>
       <w:r>
         <w:rPr>
           <w:rFonts w:ascii="Arial" w:eastAsia="SimSun" w:hAnsi="Arial" w:cs="Arial" w:hint="eastAsia"/>
@@ -869,10 +910,10 @@
                         <w:szCs w:val="18"/>
                       </w:rPr>
                       <w:object w:dxaOrig="240" w:dyaOrig="200">
-                        <v:shape id="_x0000_i1048" type="#_x0000_t75" style="width:12pt;height:9.7pt" o:ole="">
+                        <v:shape id="_x0000_i1049" type="#_x0000_t75" style="width:12pt;height:9.7pt" o:ole="">
                           <v:imagedata r:id="rId16" o:title=""/>
                         </v:shape>
-                        <o:OLEObject Type="Embed" ProgID="Equation.3" ShapeID="_x0000_i1048" DrawAspect="Content" ObjectID="_1354110257" r:id="rId17"/>
+                        <o:OLEObject Type="Embed" ProgID="Equation.3" ShapeID="_x0000_i1049" DrawAspect="Content" ObjectID="_1354368456" r:id="rId17"/>
                       </w:object>
                     </w:r>
                   </w:p>
@@ -897,10 +938,10 @@
                         <w:szCs w:val="18"/>
                       </w:rPr>
                       <w:object w:dxaOrig="240" w:dyaOrig="200">
-                        <v:shape id="_x0000_i1049" type="#_x0000_t75" style="width:12pt;height:9.7pt" o:ole="">
+                        <v:shape id="_x0000_i1050" type="#_x0000_t75" style="width:12pt;height:9.7pt" o:ole="">
                           <v:imagedata r:id="rId18" o:title=""/>
                         </v:shape>
-                        <o:OLEObject Type="Embed" ProgID="Equation.3" ShapeID="_x0000_i1049" DrawAspect="Content" ObjectID="_1354110258" r:id="rId19"/>
+                        <o:OLEObject Type="Embed" ProgID="Equation.3" ShapeID="_x0000_i1050" DrawAspect="Content" ObjectID="_1354368457" r:id="rId19"/>
                       </w:object>
                     </w:r>
                   </w:p>
@@ -925,10 +966,10 @@
                         <w:szCs w:val="18"/>
                       </w:rPr>
                       <w:object w:dxaOrig="240" w:dyaOrig="200">
-                        <v:shape id="_x0000_i1050" type="#_x0000_t75" style="width:12pt;height:9.7pt" o:ole="">
+                        <v:shape id="_x0000_i1051" type="#_x0000_t75" style="width:12pt;height:9.7pt" o:ole="">
                           <v:imagedata r:id="rId18" o:title=""/>
                         </v:shape>
-                        <o:OLEObject Type="Embed" ProgID="Equation.3" ShapeID="_x0000_i1050" DrawAspect="Content" ObjectID="_1354110259" r:id="rId20"/>
+                        <o:OLEObject Type="Embed" ProgID="Equation.3" ShapeID="_x0000_i1051" DrawAspect="Content" ObjectID="_1354368458" r:id="rId20"/>
                       </w:object>
                     </w:r>
                   </w:p>
@@ -953,10 +994,10 @@
                         <w:szCs w:val="18"/>
                       </w:rPr>
                       <w:object w:dxaOrig="240" w:dyaOrig="200">
-                        <v:shape id="_x0000_i1051" type="#_x0000_t75" style="width:12pt;height:9.7pt" o:ole="">
+                        <v:shape id="_x0000_i1052" type="#_x0000_t75" style="width:12pt;height:9.7pt" o:ole="">
                           <v:imagedata r:id="rId18" o:title=""/>
                         </v:shape>
-                        <o:OLEObject Type="Embed" ProgID="Equation.3" ShapeID="_x0000_i1051" DrawAspect="Content" ObjectID="_1354110260" r:id="rId21"/>
+                        <o:OLEObject Type="Embed" ProgID="Equation.3" ShapeID="_x0000_i1052" DrawAspect="Content" ObjectID="_1354368459" r:id="rId21"/>
                       </w:object>
                     </w:r>
                   </w:p>
@@ -981,10 +1022,10 @@
                         <w:szCs w:val="18"/>
                       </w:rPr>
                       <w:object w:dxaOrig="240" w:dyaOrig="200">
-                        <v:shape id="_x0000_i1052" type="#_x0000_t75" style="width:12pt;height:9.7pt" o:ole="">
+                        <v:shape id="_x0000_i1053" type="#_x0000_t75" style="width:12pt;height:9.7pt" o:ole="">
                           <v:imagedata r:id="rId18" o:title=""/>
                         </v:shape>
-                        <o:OLEObject Type="Embed" ProgID="Equation.3" ShapeID="_x0000_i1052" DrawAspect="Content" ObjectID="_1354110261" r:id="rId22"/>
+                        <o:OLEObject Type="Embed" ProgID="Equation.3" ShapeID="_x0000_i1053" DrawAspect="Content" ObjectID="_1354368460" r:id="rId22"/>
                       </w:object>
                     </w:r>
                   </w:p>
@@ -1727,10 +1768,10 @@
                         <w:szCs w:val="18"/>
                       </w:rPr>
                       <w:object w:dxaOrig="240" w:dyaOrig="200">
-                        <v:shape id="_x0000_i1053" type="#_x0000_t75" style="width:12pt;height:9.7pt" o:ole="">
+                        <v:shape id="_x0000_i1054" type="#_x0000_t75" style="width:12pt;height:9.7pt" o:ole="">
                           <v:imagedata r:id="rId18" o:title=""/>
                         </v:shape>
-                        <o:OLEObject Type="Embed" ProgID="Equation.3" ShapeID="_x0000_i1053" DrawAspect="Content" ObjectID="_1354110262" r:id="rId23"/>
+                        <o:OLEObject Type="Embed" ProgID="Equation.3" ShapeID="_x0000_i1054" DrawAspect="Content" ObjectID="_1354368461" r:id="rId23"/>
                       </w:object>
                     </w:r>
                   </w:p>
@@ -1778,10 +1819,10 @@
                         <w:szCs w:val="18"/>
                       </w:rPr>
                       <w:object w:dxaOrig="240" w:dyaOrig="200">
-                        <v:shape id="_x0000_i1054" type="#_x0000_t75" style="width:12pt;height:9.7pt" o:ole="">
+                        <v:shape id="_x0000_i1055" type="#_x0000_t75" style="width:12pt;height:9.7pt" o:ole="">
                           <v:imagedata r:id="rId18" o:title=""/>
                         </v:shape>
-                        <o:OLEObject Type="Embed" ProgID="Equation.3" ShapeID="_x0000_i1054" DrawAspect="Content" ObjectID="_1354110263" r:id="rId24"/>
+                        <o:OLEObject Type="Embed" ProgID="Equation.3" ShapeID="_x0000_i1055" DrawAspect="Content" ObjectID="_1354368462" r:id="rId24"/>
                       </w:object>
                     </w:r>
                   </w:p>
@@ -1806,10 +1847,10 @@
                         <w:szCs w:val="18"/>
                       </w:rPr>
                       <w:object w:dxaOrig="240" w:dyaOrig="200">
-                        <v:shape id="_x0000_i1055" type="#_x0000_t75" style="width:12pt;height:9.7pt" o:ole="">
+                        <v:shape id="_x0000_i1056" type="#_x0000_t75" style="width:12pt;height:9.7pt" o:ole="">
                           <v:imagedata r:id="rId18" o:title=""/>
                         </v:shape>
-                        <o:OLEObject Type="Embed" ProgID="Equation.3" ShapeID="_x0000_i1055" DrawAspect="Content" ObjectID="_1354110264" r:id="rId25"/>
+                        <o:OLEObject Type="Embed" ProgID="Equation.3" ShapeID="_x0000_i1056" DrawAspect="Content" ObjectID="_1354368463" r:id="rId25"/>
                       </w:object>
                     </w:r>
                   </w:p>
@@ -1834,10 +1875,10 @@
                         <w:szCs w:val="18"/>
                       </w:rPr>
                       <w:object w:dxaOrig="240" w:dyaOrig="200">
-                        <v:shape id="_x0000_i1056" type="#_x0000_t75" style="width:12pt;height:9.7pt" o:ole="">
+                        <v:shape id="_x0000_i1057" type="#_x0000_t75" style="width:12pt;height:9.7pt" o:ole="">
                           <v:imagedata r:id="rId18" o:title=""/>
                         </v:shape>
-                        <o:OLEObject Type="Embed" ProgID="Equation.3" ShapeID="_x0000_i1056" DrawAspect="Content" ObjectID="_1354110265" r:id="rId26"/>
+                        <o:OLEObject Type="Embed" ProgID="Equation.3" ShapeID="_x0000_i1057" DrawAspect="Content" ObjectID="_1354368464" r:id="rId26"/>
                       </w:object>
                     </w:r>
                   </w:p>
@@ -1922,8 +1963,21 @@
           <w:sz w:val="24"/>
           <w:szCs w:val="24"/>
         </w:rPr>
-        <w:t xml:space="preserve">. Since </w:t>
-      </w:r>
+        <w:t xml:space="preserve">. </w:t>
+      </w:r>
+      <w:proofErr w:type="gramStart"/>
+      <w:r>
+        <w:rPr>
+          <w:rFonts w:ascii="Arial" w:eastAsia="SimSun" w:hAnsi="Arial" w:cs="Arial" w:hint="eastAsia"/>
+          <w:bCs/>
+          <w:color w:val="000000"/>
+          <w:kern w:val="0"/>
+          <w:sz w:val="24"/>
+          <w:szCs w:val="24"/>
+        </w:rPr>
+        <w:t xml:space="preserve">Since </w:t>
+      </w:r>
+      <w:proofErr w:type="gramEnd"/>
       <w:r>
         <w:rPr>
           <w:rFonts w:ascii="Arial" w:eastAsia="SimSun" w:hAnsi="Arial" w:cs="Arial"/>
@@ -1938,7 +1992,7 @@
           <v:shape id="_x0000_i1029" type="#_x0000_t75" style="width:65.15pt;height:14.3pt" o:ole="">
             <v:imagedata r:id="rId27" o:title=""/>
           </v:shape>
-          <o:OLEObject Type="Embed" ProgID="Equation.3" ShapeID="_x0000_i1029" DrawAspect="Content" ObjectID="_1354110238" r:id="rId28"/>
+          <o:OLEObject Type="Embed" ProgID="Equation.3" ShapeID="_x0000_i1029" DrawAspect="Content" ObjectID="_1354368436" r:id="rId28"/>
         </w:object>
       </w:r>
       <w:r>
@@ -1961,7 +2015,19 @@
           <w:sz w:val="24"/>
           <w:szCs w:val="24"/>
         </w:rPr>
-        <w:t xml:space="preserve"> Shown</w:t>
+        <w:t xml:space="preserve"> </w:t>
+      </w:r>
+      <w:proofErr w:type="gramStart"/>
+      <w:r>
+        <w:rPr>
+          <w:rFonts w:ascii="Arial" w:eastAsia="SimSun" w:hAnsi="Arial" w:cs="Arial" w:hint="eastAsia"/>
+          <w:bCs/>
+          <w:color w:val="000000"/>
+          <w:kern w:val="0"/>
+          <w:sz w:val="24"/>
+          <w:szCs w:val="24"/>
+        </w:rPr>
+        <w:t>Shown</w:t>
       </w:r>
       <w:r>
         <w:rPr>
@@ -1974,6 +2040,7 @@
         </w:rPr>
         <w:t xml:space="preserve"> in next picture.</w:t>
       </w:r>
+      <w:proofErr w:type="gramEnd"/>
     </w:p>
     <w:p>
       <w:pPr>
@@ -2562,10 +2629,10 @@
                         <w:szCs w:val="18"/>
                       </w:rPr>
                       <w:object w:dxaOrig="240" w:dyaOrig="200">
-                        <v:shape id="_x0000_i1057" type="#_x0000_t75" style="width:12pt;height:9.7pt" o:ole="">
+                        <v:shape id="_x0000_i1058" type="#_x0000_t75" style="width:12pt;height:9.7pt" o:ole="">
                           <v:imagedata r:id="rId18" o:title=""/>
                         </v:shape>
-                        <o:OLEObject Type="Embed" ProgID="Equation.3" ShapeID="_x0000_i1057" DrawAspect="Content" ObjectID="_1354110266" r:id="rId29"/>
+                        <o:OLEObject Type="Embed" ProgID="Equation.3" ShapeID="_x0000_i1058" DrawAspect="Content" ObjectID="_1354368465" r:id="rId29"/>
                       </w:object>
                     </w:r>
                   </w:p>
@@ -2613,10 +2680,10 @@
                         <w:szCs w:val="18"/>
                       </w:rPr>
                       <w:object w:dxaOrig="240" w:dyaOrig="200">
-                        <v:shape id="_x0000_i1058" type="#_x0000_t75" style="width:12pt;height:9.7pt" o:ole="">
+                        <v:shape id="_x0000_i1059" type="#_x0000_t75" style="width:12pt;height:9.7pt" o:ole="">
                           <v:imagedata r:id="rId18" o:title=""/>
                         </v:shape>
-                        <o:OLEObject Type="Embed" ProgID="Equation.3" ShapeID="_x0000_i1058" DrawAspect="Content" ObjectID="_1354110267" r:id="rId30"/>
+                        <o:OLEObject Type="Embed" ProgID="Equation.3" ShapeID="_x0000_i1059" DrawAspect="Content" ObjectID="_1354368466" r:id="rId30"/>
                       </w:object>
                     </w:r>
                   </w:p>
@@ -2641,10 +2708,10 @@
                         <w:szCs w:val="18"/>
                       </w:rPr>
                       <w:object w:dxaOrig="240" w:dyaOrig="200">
-                        <v:shape id="_x0000_i1059" type="#_x0000_t75" style="width:12pt;height:9.7pt" o:ole="">
+                        <v:shape id="_x0000_i1060" type="#_x0000_t75" style="width:12pt;height:9.7pt" o:ole="">
                           <v:imagedata r:id="rId18" o:title=""/>
                         </v:shape>
-                        <o:OLEObject Type="Embed" ProgID="Equation.3" ShapeID="_x0000_i1059" DrawAspect="Content" ObjectID="_1354110268" r:id="rId31"/>
+                        <o:OLEObject Type="Embed" ProgID="Equation.3" ShapeID="_x0000_i1060" DrawAspect="Content" ObjectID="_1354368467" r:id="rId31"/>
                       </w:object>
                     </w:r>
                   </w:p>
@@ -2752,8 +2819,21 @@
           <w:sz w:val="24"/>
           <w:szCs w:val="24"/>
         </w:rPr>
-        <w:t xml:space="preserve">. Since </w:t>
-      </w:r>
+        <w:t xml:space="preserve">. </w:t>
+      </w:r>
+      <w:proofErr w:type="gramStart"/>
+      <w:r>
+        <w:rPr>
+          <w:rFonts w:ascii="Arial" w:eastAsia="SimSun" w:hAnsi="Arial" w:cs="Arial" w:hint="eastAsia"/>
+          <w:bCs/>
+          <w:color w:val="000000"/>
+          <w:kern w:val="0"/>
+          <w:sz w:val="24"/>
+          <w:szCs w:val="24"/>
+        </w:rPr>
+        <w:t xml:space="preserve">Since </w:t>
+      </w:r>
+      <w:proofErr w:type="gramEnd"/>
       <w:r>
         <w:rPr>
           <w:rFonts w:ascii="Arial" w:eastAsia="SimSun" w:hAnsi="Arial" w:cs="Arial"/>
@@ -2768,7 +2848,7 @@
           <v:shape id="_x0000_i1030" type="#_x0000_t75" style="width:65.15pt;height:14.3pt" o:ole="">
             <v:imagedata r:id="rId32" o:title=""/>
           </v:shape>
-          <o:OLEObject Type="Embed" ProgID="Equation.3" ShapeID="_x0000_i1030" DrawAspect="Content" ObjectID="_1354110239" r:id="rId33"/>
+          <o:OLEObject Type="Embed" ProgID="Equation.3" ShapeID="_x0000_i1030" DrawAspect="Content" ObjectID="_1354368437" r:id="rId33"/>
         </w:object>
       </w:r>
       <w:r>
@@ -2802,7 +2882,19 @@
           <w:sz w:val="24"/>
           <w:szCs w:val="24"/>
         </w:rPr>
-        <w:t>. Show</w:t>
+        <w:t xml:space="preserve">. </w:t>
+      </w:r>
+      <w:proofErr w:type="gramStart"/>
+      <w:r>
+        <w:rPr>
+          <w:rFonts w:ascii="Arial" w:eastAsia="SimSun" w:hAnsi="Arial" w:cs="Arial" w:hint="eastAsia"/>
+          <w:bCs/>
+          <w:color w:val="000000"/>
+          <w:kern w:val="0"/>
+          <w:sz w:val="24"/>
+          <w:szCs w:val="24"/>
+        </w:rPr>
+        <w:t>Show</w:t>
       </w:r>
       <w:r>
         <w:rPr>
@@ -2826,6 +2918,7 @@
         </w:rPr>
         <w:t xml:space="preserve"> in next picture.</w:t>
       </w:r>
+      <w:proofErr w:type="gramEnd"/>
     </w:p>
     <w:p>
       <w:pPr>
@@ -3171,8 +3264,21 @@
           <w:sz w:val="24"/>
           <w:szCs w:val="24"/>
         </w:rPr>
-        <w:t xml:space="preserve">. Since </w:t>
-      </w:r>
+        <w:t xml:space="preserve">. </w:t>
+      </w:r>
+      <w:proofErr w:type="gramStart"/>
+      <w:r>
+        <w:rPr>
+          <w:rFonts w:ascii="Arial" w:eastAsia="SimSun" w:hAnsi="Arial" w:cs="Arial" w:hint="eastAsia"/>
+          <w:bCs/>
+          <w:color w:val="000000"/>
+          <w:kern w:val="0"/>
+          <w:sz w:val="24"/>
+          <w:szCs w:val="24"/>
+        </w:rPr>
+        <w:t xml:space="preserve">Since </w:t>
+      </w:r>
+      <w:proofErr w:type="gramEnd"/>
       <w:r>
         <w:rPr>
           <w:rFonts w:ascii="Arial" w:eastAsia="SimSun" w:hAnsi="Arial" w:cs="Arial"/>
@@ -3187,7 +3293,7 @@
           <v:shape id="_x0000_i1031" type="#_x0000_t75" style="width:62.85pt;height:14.3pt" o:ole="">
             <v:imagedata r:id="rId34" o:title=""/>
           </v:shape>
-          <o:OLEObject Type="Embed" ProgID="Equation.3" ShapeID="_x0000_i1031" DrawAspect="Content" ObjectID="_1354110240" r:id="rId35"/>
+          <o:OLEObject Type="Embed" ProgID="Equation.3" ShapeID="_x0000_i1031" DrawAspect="Content" ObjectID="_1354368438" r:id="rId35"/>
         </w:object>
       </w:r>
       <w:r>
@@ -3243,7 +3349,19 @@
           <w:sz w:val="24"/>
           <w:szCs w:val="24"/>
         </w:rPr>
-        <w:t>. Show</w:t>
+        <w:t xml:space="preserve">. </w:t>
+      </w:r>
+      <w:proofErr w:type="gramStart"/>
+      <w:r>
+        <w:rPr>
+          <w:rFonts w:ascii="Arial" w:eastAsia="SimSun" w:hAnsi="Arial" w:cs="Arial" w:hint="eastAsia"/>
+          <w:bCs/>
+          <w:color w:val="000000"/>
+          <w:kern w:val="0"/>
+          <w:sz w:val="24"/>
+          <w:szCs w:val="24"/>
+        </w:rPr>
+        <w:t>Show</w:t>
       </w:r>
       <w:r>
         <w:rPr>
@@ -3278,6 +3396,7 @@
         </w:rPr>
         <w:t>.</w:t>
       </w:r>
+      <w:proofErr w:type="gramEnd"/>
     </w:p>
     <w:p>
       <w:pPr>
@@ -3629,10 +3748,10 @@
                         <w:szCs w:val="18"/>
                       </w:rPr>
                       <w:object w:dxaOrig="240" w:dyaOrig="200">
-                        <v:shape id="_x0000_i1060" type="#_x0000_t75" style="width:12pt;height:9.7pt" o:ole="">
+                        <v:shape id="_x0000_i1061" type="#_x0000_t75" style="width:12pt;height:9.7pt" o:ole="">
                           <v:imagedata r:id="rId18" o:title=""/>
                         </v:shape>
-                        <o:OLEObject Type="Embed" ProgID="Equation.3" ShapeID="_x0000_i1060" DrawAspect="Content" ObjectID="_1354110269" r:id="rId36"/>
+                        <o:OLEObject Type="Embed" ProgID="Equation.3" ShapeID="_x0000_i1061" DrawAspect="Content" ObjectID="_1354368468" r:id="rId36"/>
                       </w:object>
                     </w:r>
                   </w:p>
@@ -3703,10 +3822,10 @@
                         <w:szCs w:val="18"/>
                       </w:rPr>
                       <w:object w:dxaOrig="240" w:dyaOrig="200">
-                        <v:shape id="_x0000_i1061" type="#_x0000_t75" style="width:12pt;height:9.7pt" o:ole="">
+                        <v:shape id="_x0000_i1062" type="#_x0000_t75" style="width:12pt;height:9.7pt" o:ole="">
                           <v:imagedata r:id="rId18" o:title=""/>
                         </v:shape>
-                        <o:OLEObject Type="Embed" ProgID="Equation.3" ShapeID="_x0000_i1061" DrawAspect="Content" ObjectID="_1354110270" r:id="rId37"/>
+                        <o:OLEObject Type="Embed" ProgID="Equation.3" ShapeID="_x0000_i1062" DrawAspect="Content" ObjectID="_1354368469" r:id="rId37"/>
                       </w:object>
                     </w:r>
                   </w:p>
@@ -4325,10 +4444,10 @@
                           <w:szCs w:val="18"/>
                         </w:rPr>
                         <w:object w:dxaOrig="240" w:dyaOrig="200">
-                          <v:shape id="_x0000_i1062" type="#_x0000_t75" style="width:12pt;height:9.7pt" o:ole="">
+                          <v:shape id="_x0000_i1063" type="#_x0000_t75" style="width:12pt;height:9.7pt" o:ole="">
                             <v:imagedata r:id="rId18" o:title=""/>
                           </v:shape>
-                          <o:OLEObject Type="Embed" ProgID="Equation.3" ShapeID="_x0000_i1062" DrawAspect="Content" ObjectID="_1354110271" r:id="rId38"/>
+                          <o:OLEObject Type="Embed" ProgID="Equation.3" ShapeID="_x0000_i1063" DrawAspect="Content" ObjectID="_1354368470" r:id="rId38"/>
                         </w:object>
                       </w:r>
                     </w:p>
@@ -4629,8 +4748,21 @@
           <w:sz w:val="24"/>
           <w:szCs w:val="24"/>
         </w:rPr>
-        <w:t xml:space="preserve">. Since </w:t>
-      </w:r>
+        <w:t xml:space="preserve">. </w:t>
+      </w:r>
+      <w:proofErr w:type="gramStart"/>
+      <w:r>
+        <w:rPr>
+          <w:rFonts w:ascii="Arial" w:eastAsia="SimSun" w:hAnsi="Arial" w:cs="Arial" w:hint="eastAsia"/>
+          <w:bCs/>
+          <w:color w:val="000000"/>
+          <w:kern w:val="0"/>
+          <w:sz w:val="24"/>
+          <w:szCs w:val="24"/>
+        </w:rPr>
+        <w:t xml:space="preserve">Since </w:t>
+      </w:r>
+      <w:proofErr w:type="gramEnd"/>
       <w:r>
         <w:rPr>
           <w:rFonts w:ascii="Arial" w:eastAsia="SimSun" w:hAnsi="Arial" w:cs="Arial"/>
@@ -4645,7 +4777,7 @@
           <v:shape id="_x0000_i1032" type="#_x0000_t75" style="width:69.7pt;height:14.3pt" o:ole="">
             <v:imagedata r:id="rId39" o:title=""/>
           </v:shape>
-          <o:OLEObject Type="Embed" ProgID="Equation.3" ShapeID="_x0000_i1032" DrawAspect="Content" ObjectID="_1354110241" r:id="rId40"/>
+          <o:OLEObject Type="Embed" ProgID="Equation.3" ShapeID="_x0000_i1032" DrawAspect="Content" ObjectID="_1354368439" r:id="rId40"/>
         </w:object>
       </w:r>
       <w:r>
@@ -4679,7 +4811,19 @@
           <w:sz w:val="24"/>
           <w:szCs w:val="24"/>
         </w:rPr>
-        <w:t>. Show</w:t>
+        <w:t xml:space="preserve">. </w:t>
+      </w:r>
+      <w:proofErr w:type="gramStart"/>
+      <w:r>
+        <w:rPr>
+          <w:rFonts w:ascii="Arial" w:eastAsia="SimSun" w:hAnsi="Arial" w:cs="Arial" w:hint="eastAsia"/>
+          <w:bCs/>
+          <w:color w:val="000000"/>
+          <w:kern w:val="0"/>
+          <w:sz w:val="24"/>
+          <w:szCs w:val="24"/>
+        </w:rPr>
+        <w:t>Show</w:t>
       </w:r>
       <w:r>
         <w:rPr>
@@ -4703,6 +4847,7 @@
         </w:rPr>
         <w:t xml:space="preserve"> in next picture.</w:t>
       </w:r>
+      <w:proofErr w:type="gramEnd"/>
     </w:p>
     <w:p>
       <w:pPr>
@@ -4961,8 +5106,21 @@
           <w:sz w:val="24"/>
           <w:szCs w:val="24"/>
         </w:rPr>
-        <w:t xml:space="preserve">, pop 6 from the stack. Now the top of the stack is node 4, there are no new edges started from node 4, pop 4 from the stack. Now the top of the stack is node 3, there is a new edge (3, 5). Since </w:t>
-      </w:r>
+        <w:t xml:space="preserve">, pop 6 from the stack. Now the top of the stack is node 4, there are no new edges started from node 4, pop 4 from the stack. Now the top of the stack is node 3, there is a new edge (3, 5). </w:t>
+      </w:r>
+      <w:proofErr w:type="gramStart"/>
+      <w:r>
+        <w:rPr>
+          <w:rFonts w:ascii="Arial" w:eastAsia="SimSun" w:hAnsi="Arial" w:cs="Arial" w:hint="eastAsia"/>
+          <w:bCs/>
+          <w:color w:val="000000"/>
+          <w:kern w:val="0"/>
+          <w:sz w:val="24"/>
+          <w:szCs w:val="24"/>
+        </w:rPr>
+        <w:t xml:space="preserve">Since </w:t>
+      </w:r>
+      <w:proofErr w:type="gramEnd"/>
       <w:r>
         <w:rPr>
           <w:rFonts w:ascii="Arial" w:eastAsia="SimSun" w:hAnsi="Arial" w:cs="Arial"/>
@@ -4977,7 +5135,7 @@
           <v:shape id="_x0000_i1033" type="#_x0000_t75" style="width:69.7pt;height:14.3pt" o:ole="">
             <v:imagedata r:id="rId41" o:title=""/>
           </v:shape>
-          <o:OLEObject Type="Embed" ProgID="Equation.3" ShapeID="_x0000_i1033" DrawAspect="Content" ObjectID="_1354110242" r:id="rId42"/>
+          <o:OLEObject Type="Embed" ProgID="Equation.3" ShapeID="_x0000_i1033" DrawAspect="Content" ObjectID="_1354368440" r:id="rId42"/>
         </w:object>
       </w:r>
       <w:r>
@@ -4989,7 +5147,19 @@
           <w:sz w:val="24"/>
           <w:szCs w:val="24"/>
         </w:rPr>
-        <w:t>, so the weight of node 5 should be updated to 10, and node 5 should be pushed into the stack. Show</w:t>
+        <w:t xml:space="preserve">, so the weight of node 5 should be updated to 10, and node 5 should be pushed into the stack. </w:t>
+      </w:r>
+      <w:proofErr w:type="gramStart"/>
+      <w:r>
+        <w:rPr>
+          <w:rFonts w:ascii="Arial" w:eastAsia="SimSun" w:hAnsi="Arial" w:cs="Arial" w:hint="eastAsia"/>
+          <w:bCs/>
+          <w:color w:val="000000"/>
+          <w:kern w:val="0"/>
+          <w:sz w:val="24"/>
+          <w:szCs w:val="24"/>
+        </w:rPr>
+        <w:t>Show</w:t>
       </w:r>
       <w:r>
         <w:rPr>
@@ -5013,6 +5183,7 @@
         </w:rPr>
         <w:t xml:space="preserve"> in next picture.</w:t>
       </w:r>
+      <w:proofErr w:type="gramEnd"/>
     </w:p>
     <w:p>
       <w:pPr>
@@ -6338,8 +6509,45 @@
           <w:sz w:val="24"/>
           <w:szCs w:val="24"/>
         </w:rPr>
-        <w:t xml:space="preserve"> push 6 into the stack. Since </w:t>
-      </w:r>
+        <w:t xml:space="preserve"> </w:t>
+      </w:r>
+      <w:proofErr w:type="gramStart"/>
+      <w:r>
+        <w:rPr>
+          <w:rFonts w:ascii="Arial" w:eastAsia="SimSun" w:hAnsi="Arial" w:cs="Arial" w:hint="eastAsia"/>
+          <w:bCs/>
+          <w:color w:val="000000"/>
+          <w:kern w:val="0"/>
+          <w:sz w:val="24"/>
+          <w:szCs w:val="24"/>
+        </w:rPr>
+        <w:t>push</w:t>
+      </w:r>
+      <w:proofErr w:type="gramEnd"/>
+      <w:r>
+        <w:rPr>
+          <w:rFonts w:ascii="Arial" w:eastAsia="SimSun" w:hAnsi="Arial" w:cs="Arial" w:hint="eastAsia"/>
+          <w:bCs/>
+          <w:color w:val="000000"/>
+          <w:kern w:val="0"/>
+          <w:sz w:val="24"/>
+          <w:szCs w:val="24"/>
+        </w:rPr>
+        <w:t xml:space="preserve"> 6 into the stack. </w:t>
+      </w:r>
+      <w:proofErr w:type="gramStart"/>
+      <w:r>
+        <w:rPr>
+          <w:rFonts w:ascii="Arial" w:eastAsia="SimSun" w:hAnsi="Arial" w:cs="Arial" w:hint="eastAsia"/>
+          <w:bCs/>
+          <w:color w:val="000000"/>
+          <w:kern w:val="0"/>
+          <w:sz w:val="24"/>
+          <w:szCs w:val="24"/>
+        </w:rPr>
+        <w:t xml:space="preserve">Since </w:t>
+      </w:r>
+      <w:proofErr w:type="gramEnd"/>
       <w:r>
         <w:rPr>
           <w:rFonts w:ascii="Arial" w:eastAsia="SimSun" w:hAnsi="Arial" w:cs="Arial"/>
@@ -6354,7 +6562,7 @@
           <v:shape id="_x0000_i1034" type="#_x0000_t75" style="width:76pt;height:14.3pt" o:ole="">
             <v:imagedata r:id="rId43" o:title=""/>
           </v:shape>
-          <o:OLEObject Type="Embed" ProgID="Equation.3" ShapeID="_x0000_i1034" DrawAspect="Content" ObjectID="_1354110243" r:id="rId44"/>
+          <o:OLEObject Type="Embed" ProgID="Equation.3" ShapeID="_x0000_i1034" DrawAspect="Content" ObjectID="_1354368441" r:id="rId44"/>
         </w:object>
       </w:r>
       <w:r>
@@ -6388,7 +6596,19 @@
           <w:sz w:val="24"/>
           <w:szCs w:val="24"/>
         </w:rPr>
-        <w:t>. Show</w:t>
+        <w:t xml:space="preserve">. </w:t>
+      </w:r>
+      <w:proofErr w:type="gramStart"/>
+      <w:r>
+        <w:rPr>
+          <w:rFonts w:ascii="Arial" w:eastAsia="SimSun" w:hAnsi="Arial" w:cs="Arial" w:hint="eastAsia"/>
+          <w:bCs/>
+          <w:color w:val="000000"/>
+          <w:kern w:val="0"/>
+          <w:sz w:val="24"/>
+          <w:szCs w:val="24"/>
+        </w:rPr>
+        <w:t>Show</w:t>
       </w:r>
       <w:r>
         <w:rPr>
@@ -6412,6 +6632,7 @@
         </w:rPr>
         <w:t xml:space="preserve"> in next picture.</w:t>
       </w:r>
+      <w:proofErr w:type="gramEnd"/>
     </w:p>
     <w:p>
       <w:pPr>
@@ -6571,8 +6792,21 @@
           <w:sz w:val="24"/>
           <w:szCs w:val="24"/>
         </w:rPr>
-        <w:t xml:space="preserve">There is no new edge started from the top of the stack (node 6), pop 6 from the stack. Now the top of the stack is node 5, there are no new edges started from node 5, pop 5 from the stack. Now the top of the stack is node 3, there are no new edges started from node 3, pop 3 from the stack. Now the top of the stack is node 2, there is a new edge (2, 4). Since </w:t>
-      </w:r>
+        <w:t xml:space="preserve">There is no new edge started from the top of the stack (node 6), pop 6 from the stack. Now the top of the stack is node 5, there are no new edges started from node 5, pop 5 from the stack. Now the top of the stack is node 3, there are no new edges started from node 3, pop 3 from the stack. Now the top of the stack is node 2, there is a new edge (2, 4). </w:t>
+      </w:r>
+      <w:proofErr w:type="gramStart"/>
+      <w:r>
+        <w:rPr>
+          <w:rFonts w:ascii="Arial" w:eastAsia="SimSun" w:hAnsi="Arial" w:cs="Arial" w:hint="eastAsia"/>
+          <w:bCs/>
+          <w:color w:val="000000"/>
+          <w:kern w:val="0"/>
+          <w:sz w:val="24"/>
+          <w:szCs w:val="24"/>
+        </w:rPr>
+        <w:t xml:space="preserve">Since </w:t>
+      </w:r>
+      <w:proofErr w:type="gramEnd"/>
       <w:r>
         <w:rPr>
           <w:rFonts w:ascii="Arial" w:eastAsia="SimSun" w:hAnsi="Arial" w:cs="Arial"/>
@@ -6587,7 +6821,7 @@
           <v:shape id="_x0000_i1035" type="#_x0000_t75" style="width:62.3pt;height:14.3pt" o:ole="">
             <v:imagedata r:id="rId45" o:title=""/>
           </v:shape>
-          <o:OLEObject Type="Embed" ProgID="Equation.3" ShapeID="_x0000_i1035" DrawAspect="Content" ObjectID="_1354110244" r:id="rId46"/>
+          <o:OLEObject Type="Embed" ProgID="Equation.3" ShapeID="_x0000_i1035" DrawAspect="Content" ObjectID="_1354368442" r:id="rId46"/>
         </w:object>
       </w:r>
       <w:r>
@@ -6599,7 +6833,19 @@
           <w:sz w:val="24"/>
           <w:szCs w:val="24"/>
         </w:rPr>
-        <w:t>, so the weight of node 4 should be updated to 8, and node 4 should be pushed into the stack. Show</w:t>
+        <w:t xml:space="preserve">, so the weight of node 4 should be updated to 8, and node 4 should be pushed into the stack. </w:t>
+      </w:r>
+      <w:proofErr w:type="gramStart"/>
+      <w:r>
+        <w:rPr>
+          <w:rFonts w:ascii="Arial" w:eastAsia="SimSun" w:hAnsi="Arial" w:cs="Arial" w:hint="eastAsia"/>
+          <w:bCs/>
+          <w:color w:val="000000"/>
+          <w:kern w:val="0"/>
+          <w:sz w:val="24"/>
+          <w:szCs w:val="24"/>
+        </w:rPr>
+        <w:t>Show</w:t>
       </w:r>
       <w:r>
         <w:rPr>
@@ -6623,6 +6869,7 @@
         </w:rPr>
         <w:t xml:space="preserve"> in next picture.</w:t>
       </w:r>
+      <w:proofErr w:type="gramEnd"/>
     </w:p>
     <w:p>
       <w:pPr>
@@ -7896,7 +8143,7 @@
           <v:shape id="_x0000_i1036" type="#_x0000_t75" style="width:1in;height:14.3pt" o:ole="">
             <v:imagedata r:id="rId47" o:title=""/>
           </v:shape>
-          <o:OLEObject Type="Embed" ProgID="Equation.3" ShapeID="_x0000_i1036" DrawAspect="Content" ObjectID="_1354110245" r:id="rId48"/>
+          <o:OLEObject Type="Embed" ProgID="Equation.3" ShapeID="_x0000_i1036" DrawAspect="Content" ObjectID="_1354368443" r:id="rId48"/>
         </w:object>
       </w:r>
       <w:r>
@@ -7963,8 +8210,21 @@
           <w:sz w:val="24"/>
           <w:szCs w:val="24"/>
         </w:rPr>
-        <w:t xml:space="preserve">Now the top of the stack is node 2, there are no new edges started from node 2, pop 2 from the stack. Now the top of the stack is node 1, there is one new edge started from node 1 and terminated at node 3, since </w:t>
-      </w:r>
+        <w:t xml:space="preserve">Now the top of the stack is node 2, there are no new edges started from node 2, pop 2 from the stack. Now the top of the stack is node 1, there is one new edge started from node 1 and terminated at node 3, </w:t>
+      </w:r>
+      <w:proofErr w:type="gramStart"/>
+      <w:r>
+        <w:rPr>
+          <w:rFonts w:ascii="Arial" w:eastAsia="SimSun" w:hAnsi="Arial" w:cs="Arial" w:hint="eastAsia"/>
+          <w:bCs/>
+          <w:color w:val="000000"/>
+          <w:kern w:val="0"/>
+          <w:sz w:val="24"/>
+          <w:szCs w:val="24"/>
+        </w:rPr>
+        <w:t xml:space="preserve">since </w:t>
+      </w:r>
+      <w:proofErr w:type="gramEnd"/>
       <w:r>
         <w:rPr>
           <w:rFonts w:ascii="Arial" w:eastAsia="SimSun" w:hAnsi="Arial" w:cs="Arial"/>
@@ -7979,7 +8239,7 @@
           <v:shape id="_x0000_i1037" type="#_x0000_t75" style="width:62.3pt;height:14.3pt" o:ole="">
             <v:imagedata r:id="rId49" o:title=""/>
           </v:shape>
-          <o:OLEObject Type="Embed" ProgID="Equation.3" ShapeID="_x0000_i1037" DrawAspect="Content" ObjectID="_1354110246" r:id="rId50"/>
+          <o:OLEObject Type="Embed" ProgID="Equation.3" ShapeID="_x0000_i1037" DrawAspect="Content" ObjectID="_1354368444" r:id="rId50"/>
         </w:object>
       </w:r>
       <w:r>
@@ -7993,6 +8253,7 @@
         </w:rPr>
         <w:t xml:space="preserve">, the weight of node 3 should be updated to 4, while 3 should be pushed into the stack. </w:t>
       </w:r>
+      <w:proofErr w:type="gramStart"/>
       <w:r>
         <w:rPr>
           <w:rFonts w:ascii="Arial" w:eastAsia="SimSun" w:hAnsi="Arial" w:cs="Arial" w:hint="eastAsia"/>
@@ -8026,6 +8287,7 @@
         </w:rPr>
         <w:t xml:space="preserve"> in next picture.</w:t>
       </w:r>
+      <w:proofErr w:type="gramEnd"/>
     </w:p>
     <w:p>
       <w:pPr>
@@ -8170,8 +8432,21 @@
           <w:sz w:val="24"/>
           <w:szCs w:val="24"/>
         </w:rPr>
-        <w:t xml:space="preserve">Select the top of the stack (node 3) as current node, there are two edges started from node 3 and terminated at node 4 and node 5, respectively, node 4 is with smaller index, since </w:t>
-      </w:r>
+        <w:t xml:space="preserve">Select the top of the stack (node 3) as current node, there are two edges started from node 3 and terminated at node 4 and node 5, respectively, node 4 is with smaller index, </w:t>
+      </w:r>
+      <w:proofErr w:type="gramStart"/>
+      <w:r>
+        <w:rPr>
+          <w:rFonts w:ascii="Arial" w:eastAsia="SimSun" w:hAnsi="Arial" w:cs="Arial" w:hint="eastAsia"/>
+          <w:bCs/>
+          <w:color w:val="000000"/>
+          <w:kern w:val="0"/>
+          <w:sz w:val="24"/>
+          <w:szCs w:val="24"/>
+        </w:rPr>
+        <w:t xml:space="preserve">since </w:t>
+      </w:r>
+      <w:proofErr w:type="gramEnd"/>
       <w:r>
         <w:rPr>
           <w:rFonts w:ascii="Arial" w:eastAsia="SimSun" w:hAnsi="Arial" w:cs="Arial"/>
@@ -8186,7 +8461,7 @@
           <v:shape id="_x0000_i1038" type="#_x0000_t75" style="width:60pt;height:14.3pt" o:ole="">
             <v:imagedata r:id="rId51" o:title=""/>
           </v:shape>
-          <o:OLEObject Type="Embed" ProgID="Equation.3" ShapeID="_x0000_i1038" DrawAspect="Content" ObjectID="_1354110247" r:id="rId52"/>
+          <o:OLEObject Type="Embed" ProgID="Equation.3" ShapeID="_x0000_i1038" DrawAspect="Content" ObjectID="_1354368445" r:id="rId52"/>
         </w:object>
       </w:r>
       <w:r>
@@ -8198,7 +8473,19 @@
           <w:sz w:val="24"/>
           <w:szCs w:val="24"/>
         </w:rPr>
-        <w:t>, push 4 into the stack and update the weight of node 4 to 5. Show</w:t>
+        <w:t xml:space="preserve">, push 4 into the stack and update the weight of node 4 to 5. </w:t>
+      </w:r>
+      <w:proofErr w:type="gramStart"/>
+      <w:r>
+        <w:rPr>
+          <w:rFonts w:ascii="Arial" w:eastAsia="SimSun" w:hAnsi="Arial" w:cs="Arial" w:hint="eastAsia"/>
+          <w:bCs/>
+          <w:color w:val="000000"/>
+          <w:kern w:val="0"/>
+          <w:sz w:val="24"/>
+          <w:szCs w:val="24"/>
+        </w:rPr>
+        <w:t>Show</w:t>
       </w:r>
       <w:r>
         <w:rPr>
@@ -8222,6 +8509,7 @@
         </w:rPr>
         <w:t xml:space="preserve"> in next picture.</w:t>
       </w:r>
+      <w:proofErr w:type="gramEnd"/>
     </w:p>
     <w:p>
       <w:pPr>
@@ -9469,8 +9757,21 @@
           <w:sz w:val="24"/>
           <w:szCs w:val="24"/>
         </w:rPr>
-        <w:t xml:space="preserve">Select the top of the stack (node 4) as current node, there are one edge started from node 4 and terminated at node 6. Since </w:t>
-      </w:r>
+        <w:t xml:space="preserve">Select the top of the stack (node 4) as current node, there are one edge started from node 4 and terminated at node 6. </w:t>
+      </w:r>
+      <w:proofErr w:type="gramStart"/>
+      <w:r>
+        <w:rPr>
+          <w:rFonts w:ascii="Arial" w:eastAsia="SimSun" w:hAnsi="Arial" w:cs="Arial" w:hint="eastAsia"/>
+          <w:bCs/>
+          <w:color w:val="000000"/>
+          <w:kern w:val="0"/>
+          <w:sz w:val="24"/>
+          <w:szCs w:val="24"/>
+        </w:rPr>
+        <w:t xml:space="preserve">Since </w:t>
+      </w:r>
+      <w:proofErr w:type="gramEnd"/>
       <w:r>
         <w:rPr>
           <w:rFonts w:ascii="Arial" w:eastAsia="SimSun" w:hAnsi="Arial" w:cs="Arial"/>
@@ -9485,7 +9786,7 @@
           <v:shape id="_x0000_i1039" type="#_x0000_t75" style="width:1in;height:14.3pt" o:ole="">
             <v:imagedata r:id="rId53" o:title=""/>
           </v:shape>
-          <o:OLEObject Type="Embed" ProgID="Equation.3" ShapeID="_x0000_i1039" DrawAspect="Content" ObjectID="_1354110248" r:id="rId54"/>
+          <o:OLEObject Type="Embed" ProgID="Equation.3" ShapeID="_x0000_i1039" DrawAspect="Content" ObjectID="_1354368446" r:id="rId54"/>
         </w:object>
       </w:r>
       <w:r>
@@ -9519,7 +9820,19 @@
           <w:sz w:val="24"/>
           <w:szCs w:val="24"/>
         </w:rPr>
-        <w:t>, with 6 pushed into the stack. Show</w:t>
+        <w:t xml:space="preserve">, with 6 pushed into the stack. </w:t>
+      </w:r>
+      <w:proofErr w:type="gramStart"/>
+      <w:r>
+        <w:rPr>
+          <w:rFonts w:ascii="Arial" w:eastAsia="SimSun" w:hAnsi="Arial" w:cs="Arial" w:hint="eastAsia"/>
+          <w:bCs/>
+          <w:color w:val="000000"/>
+          <w:kern w:val="0"/>
+          <w:sz w:val="24"/>
+          <w:szCs w:val="24"/>
+        </w:rPr>
+        <w:t>Show</w:t>
       </w:r>
       <w:r>
         <w:rPr>
@@ -9543,6 +9856,7 @@
         </w:rPr>
         <w:t xml:space="preserve"> in next picture.</w:t>
       </w:r>
+      <w:proofErr w:type="gramEnd"/>
     </w:p>
     <w:p>
       <w:pPr>
@@ -9814,6 +10128,7 @@
         </w:rPr>
         <w:t xml:space="preserve">. </w:t>
       </w:r>
+      <w:proofErr w:type="gramStart"/>
       <w:r>
         <w:rPr>
           <w:rFonts w:ascii="Arial" w:eastAsia="SimSun" w:hAnsi="Arial" w:cs="Arial" w:hint="eastAsia"/>
@@ -9825,6 +10140,7 @@
         </w:rPr>
         <w:t xml:space="preserve">Since </w:t>
       </w:r>
+      <w:proofErr w:type="gramEnd"/>
       <w:r>
         <w:rPr>
           <w:rFonts w:ascii="Arial" w:eastAsia="SimSun" w:hAnsi="Arial" w:cs="Arial"/>
@@ -9839,7 +10155,7 @@
           <v:shape id="_x0000_i1040" type="#_x0000_t75" style="width:68pt;height:14.3pt" o:ole="">
             <v:imagedata r:id="rId55" o:title=""/>
           </v:shape>
-          <o:OLEObject Type="Embed" ProgID="Equation.3" ShapeID="_x0000_i1040" DrawAspect="Content" ObjectID="_1354110249" r:id="rId56"/>
+          <o:OLEObject Type="Embed" ProgID="Equation.3" ShapeID="_x0000_i1040" DrawAspect="Content" ObjectID="_1354368447" r:id="rId56"/>
         </w:object>
       </w:r>
       <w:r>
@@ -9864,6 +10180,7 @@
         </w:rPr>
         <w:t xml:space="preserve"> </w:t>
       </w:r>
+      <w:proofErr w:type="gramStart"/>
       <w:r>
         <w:rPr>
           <w:rFonts w:ascii="Arial" w:eastAsia="SimSun" w:hAnsi="Arial" w:cs="Arial" w:hint="eastAsia"/>
@@ -9886,6 +10203,7 @@
         </w:rPr>
         <w:t xml:space="preserve"> in next picture.</w:t>
       </w:r>
+      <w:proofErr w:type="gramEnd"/>
     </w:p>
     <w:p>
       <w:pPr>
@@ -10579,8 +10897,21 @@
           <w:sz w:val="24"/>
           <w:szCs w:val="24"/>
         </w:rPr>
-        <w:t xml:space="preserve">Select the top of the stack (node 5) as current node, there are two new edges started from node 5 and terminated at node 4 and 6, respectively. Since </w:t>
-      </w:r>
+        <w:t xml:space="preserve">Select the top of the stack (node 5) as current node, there are two new edges started from node 5 and terminated at node 4 and 6, respectively. </w:t>
+      </w:r>
+      <w:proofErr w:type="gramStart"/>
+      <w:r>
+        <w:rPr>
+          <w:rFonts w:ascii="Arial" w:eastAsia="SimSun" w:hAnsi="Arial" w:cs="Arial" w:hint="eastAsia"/>
+          <w:bCs/>
+          <w:color w:val="000000"/>
+          <w:kern w:val="0"/>
+          <w:sz w:val="24"/>
+          <w:szCs w:val="24"/>
+        </w:rPr>
+        <w:t xml:space="preserve">Since </w:t>
+      </w:r>
+      <w:proofErr w:type="gramEnd"/>
       <w:r>
         <w:rPr>
           <w:rFonts w:ascii="Arial" w:eastAsia="SimSun" w:hAnsi="Arial" w:cs="Arial"/>
@@ -10595,7 +10926,7 @@
           <v:shape id="_x0000_i1041" type="#_x0000_t75" style="width:60.55pt;height:14.3pt" o:ole="">
             <v:imagedata r:id="rId57" o:title=""/>
           </v:shape>
-          <o:OLEObject Type="Embed" ProgID="Equation.3" ShapeID="_x0000_i1041" DrawAspect="Content" ObjectID="_1354110250" r:id="rId58"/>
+          <o:OLEObject Type="Embed" ProgID="Equation.3" ShapeID="_x0000_i1041" DrawAspect="Content" ObjectID="_1354368448" r:id="rId58"/>
         </w:object>
       </w:r>
       <w:r>
@@ -10607,8 +10938,21 @@
           <w:sz w:val="24"/>
           <w:szCs w:val="24"/>
         </w:rPr>
-        <w:t xml:space="preserve">, so the weight of node 4 should be kept to 5. Since </w:t>
-      </w:r>
+        <w:t xml:space="preserve">, so the weight of node 4 should be kept to 5. </w:t>
+      </w:r>
+      <w:proofErr w:type="gramStart"/>
+      <w:r>
+        <w:rPr>
+          <w:rFonts w:ascii="Arial" w:eastAsia="SimSun" w:hAnsi="Arial" w:cs="Arial" w:hint="eastAsia"/>
+          <w:bCs/>
+          <w:color w:val="000000"/>
+          <w:kern w:val="0"/>
+          <w:sz w:val="24"/>
+          <w:szCs w:val="24"/>
+        </w:rPr>
+        <w:t xml:space="preserve">Since </w:t>
+      </w:r>
+      <w:proofErr w:type="gramEnd"/>
       <w:r>
         <w:rPr>
           <w:rFonts w:ascii="Arial" w:eastAsia="SimSun" w:hAnsi="Arial" w:cs="Arial"/>
@@ -10623,7 +10967,7 @@
           <v:shape id="_x0000_i1042" type="#_x0000_t75" style="width:66.85pt;height:14.3pt" o:ole="">
             <v:imagedata r:id="rId59" o:title=""/>
           </v:shape>
-          <o:OLEObject Type="Embed" ProgID="Equation.3" ShapeID="_x0000_i1042" DrawAspect="Content" ObjectID="_1354110251" r:id="rId60"/>
+          <o:OLEObject Type="Embed" ProgID="Equation.3" ShapeID="_x0000_i1042" DrawAspect="Content" ObjectID="_1354368449" r:id="rId60"/>
         </w:object>
       </w:r>
       <w:r>
@@ -10635,8 +10979,21 @@
           <w:sz w:val="24"/>
           <w:szCs w:val="24"/>
         </w:rPr>
-        <w:t>, so the weight of node 6 should be updated to 9, while 6 should be pushed into the stack. Shown in next picture.</w:t>
-      </w:r>
+        <w:t xml:space="preserve">, so the weight of node 6 should be updated to 9, while 6 should be pushed into the stack. </w:t>
+      </w:r>
+      <w:proofErr w:type="gramStart"/>
+      <w:r>
+        <w:rPr>
+          <w:rFonts w:ascii="Arial" w:eastAsia="SimSun" w:hAnsi="Arial" w:cs="Arial" w:hint="eastAsia"/>
+          <w:bCs/>
+          <w:color w:val="000000"/>
+          <w:kern w:val="0"/>
+          <w:sz w:val="24"/>
+          <w:szCs w:val="24"/>
+        </w:rPr>
+        <w:t>Shown in next picture.</w:t>
+      </w:r>
+      <w:proofErr w:type="gramEnd"/>
     </w:p>
     <w:p>
       <w:pPr>
@@ -11423,8 +11780,45 @@
           <w:sz w:val="24"/>
           <w:szCs w:val="24"/>
         </w:rPr>
-        <w:t xml:space="preserve">The shortest-path graph of node 1 should includes all the edges (i, j) that fulfill </w:t>
-      </w:r>
+        <w:t>The shortest-path graph of node 1 should includes all the edges (</w:t>
+      </w:r>
+      <w:proofErr w:type="spellStart"/>
+      <w:r>
+        <w:rPr>
+          <w:rFonts w:ascii="Arial" w:eastAsia="SimSun" w:hAnsi="Arial" w:cs="Arial" w:hint="eastAsia"/>
+          <w:bCs/>
+          <w:color w:val="000000"/>
+          <w:kern w:val="0"/>
+          <w:sz w:val="24"/>
+          <w:szCs w:val="24"/>
+        </w:rPr>
+        <w:t>i</w:t>
+      </w:r>
+      <w:proofErr w:type="spellEnd"/>
+      <w:r>
+        <w:rPr>
+          <w:rFonts w:ascii="Arial" w:eastAsia="SimSun" w:hAnsi="Arial" w:cs="Arial" w:hint="eastAsia"/>
+          <w:bCs/>
+          <w:color w:val="000000"/>
+          <w:kern w:val="0"/>
+          <w:sz w:val="24"/>
+          <w:szCs w:val="24"/>
+        </w:rPr>
+        <w:t xml:space="preserve">, j) that </w:t>
+      </w:r>
+      <w:proofErr w:type="gramStart"/>
+      <w:r>
+        <w:rPr>
+          <w:rFonts w:ascii="Arial" w:eastAsia="SimSun" w:hAnsi="Arial" w:cs="Arial" w:hint="eastAsia"/>
+          <w:bCs/>
+          <w:color w:val="000000"/>
+          <w:kern w:val="0"/>
+          <w:sz w:val="24"/>
+          <w:szCs w:val="24"/>
+        </w:rPr>
+        <w:t xml:space="preserve">fulfill </w:t>
+      </w:r>
+      <w:proofErr w:type="gramEnd"/>
       <w:r>
         <w:rPr>
           <w:rFonts w:ascii="Arial" w:eastAsia="SimSun" w:hAnsi="Arial" w:cs="Arial"/>
@@ -11439,7 +11833,7 @@
           <v:shape id="_x0000_i1043" type="#_x0000_t75" style="width:62.85pt;height:18.85pt" o:ole="">
             <v:imagedata r:id="rId61" o:title=""/>
           </v:shape>
-          <o:OLEObject Type="Embed" ProgID="Equation.3" ShapeID="_x0000_i1043" DrawAspect="Content" ObjectID="_1354110252" r:id="rId62"/>
+          <o:OLEObject Type="Embed" ProgID="Equation.3" ShapeID="_x0000_i1043" DrawAspect="Content" ObjectID="_1354368450" r:id="rId62"/>
         </w:object>
       </w:r>
       <w:r>
@@ -11467,7 +11861,7 @@
           <v:shape id="_x0000_i1044" type="#_x0000_t75" style="width:14.3pt;height:18.3pt" o:ole="">
             <v:imagedata r:id="rId63" o:title=""/>
           </v:shape>
-          <o:OLEObject Type="Embed" ProgID="Equation.3" ShapeID="_x0000_i1044" DrawAspect="Content" ObjectID="_1354110253" r:id="rId64"/>
+          <o:OLEObject Type="Embed" ProgID="Equation.3" ShapeID="_x0000_i1044" DrawAspect="Content" ObjectID="_1354368451" r:id="rId64"/>
         </w:object>
       </w:r>
       <w:r>
@@ -11495,7 +11889,7 @@
           <v:shape id="_x0000_i1045" type="#_x0000_t75" style="width:14.85pt;height:18.85pt" o:ole="">
             <v:imagedata r:id="rId65" o:title=""/>
           </v:shape>
-          <o:OLEObject Type="Embed" ProgID="Equation.3" ShapeID="_x0000_i1045" DrawAspect="Content" ObjectID="_1354110254" r:id="rId66"/>
+          <o:OLEObject Type="Embed" ProgID="Equation.3" ShapeID="_x0000_i1045" DrawAspect="Content" ObjectID="_1354368452" r:id="rId66"/>
         </w:object>
       </w:r>
       <w:r>
@@ -11523,7 +11917,7 @@
           <v:shape id="_x0000_i1046" type="#_x0000_t75" style="width:16pt;height:18.85pt" o:ole="">
             <v:imagedata r:id="rId67" o:title=""/>
           </v:shape>
-          <o:OLEObject Type="Embed" ProgID="Equation.3" ShapeID="_x0000_i1046" DrawAspect="Content" ObjectID="_1354110255" r:id="rId68"/>
+          <o:OLEObject Type="Embed" ProgID="Equation.3" ShapeID="_x0000_i1046" DrawAspect="Content" ObjectID="_1354368453" r:id="rId68"/>
         </w:object>
       </w:r>
       <w:r>
@@ -11535,7 +11929,55 @@
           <w:sz w:val="24"/>
           <w:szCs w:val="24"/>
         </w:rPr>
-        <w:t xml:space="preserve"> are weights of node i, node j and edge (i, j), respectively. Thus from the figure above one can get the shortest-path graph shown as follow:</w:t>
+        <w:t xml:space="preserve"> are weights of node </w:t>
+      </w:r>
+      <w:proofErr w:type="spellStart"/>
+      <w:r>
+        <w:rPr>
+          <w:rFonts w:ascii="Arial" w:eastAsia="SimSun" w:hAnsi="Arial" w:cs="Arial" w:hint="eastAsia"/>
+          <w:bCs/>
+          <w:color w:val="000000"/>
+          <w:kern w:val="0"/>
+          <w:sz w:val="24"/>
+          <w:szCs w:val="24"/>
+        </w:rPr>
+        <w:t>i</w:t>
+      </w:r>
+      <w:proofErr w:type="spellEnd"/>
+      <w:r>
+        <w:rPr>
+          <w:rFonts w:ascii="Arial" w:eastAsia="SimSun" w:hAnsi="Arial" w:cs="Arial" w:hint="eastAsia"/>
+          <w:bCs/>
+          <w:color w:val="000000"/>
+          <w:kern w:val="0"/>
+          <w:sz w:val="24"/>
+          <w:szCs w:val="24"/>
+        </w:rPr>
+        <w:t>, node j and edge (</w:t>
+      </w:r>
+      <w:proofErr w:type="spellStart"/>
+      <w:r>
+        <w:rPr>
+          <w:rFonts w:ascii="Arial" w:eastAsia="SimSun" w:hAnsi="Arial" w:cs="Arial" w:hint="eastAsia"/>
+          <w:bCs/>
+          <w:color w:val="000000"/>
+          <w:kern w:val="0"/>
+          <w:sz w:val="24"/>
+          <w:szCs w:val="24"/>
+        </w:rPr>
+        <w:t>i</w:t>
+      </w:r>
+      <w:proofErr w:type="spellEnd"/>
+      <w:r>
+        <w:rPr>
+          <w:rFonts w:ascii="Arial" w:eastAsia="SimSun" w:hAnsi="Arial" w:cs="Arial" w:hint="eastAsia"/>
+          <w:bCs/>
+          <w:color w:val="000000"/>
+          <w:kern w:val="0"/>
+          <w:sz w:val="24"/>
+          <w:szCs w:val="24"/>
+        </w:rPr>
+        <w:t>, j), respectively. Thus from the figure above one can get the shortest-path graph shown as follow:</w:t>
       </w:r>
     </w:p>
     <w:p>
@@ -12096,7 +12538,7 @@
           <v:shape id="_x0000_i1047" type="#_x0000_t75" style="width:285.15pt;height:422.3pt" o:ole="">
             <v:imagedata r:id="rId69" o:title=""/>
           </v:shape>
-          <o:OLEObject Type="Embed" ProgID="Visio.Drawing.11" ShapeID="_x0000_i1047" DrawAspect="Content" ObjectID="_1354110256" r:id="rId70"/>
+          <o:OLEObject Type="Embed" ProgID="Visio.Drawing.11" ShapeID="_x0000_i1047" DrawAspect="Content" ObjectID="_1354368454" r:id="rId70"/>
         </w:object>
       </w:r>
     </w:p>
@@ -12300,8 +12742,23 @@
           <w:szCs w:val="24"/>
         </w:rPr>
         <w:lastRenderedPageBreak/>
-        <w:t>Edge-betweenness</w:t>
-      </w:r>
+        <w:t>Edge-</w:t>
+      </w:r>
+      <w:proofErr w:type="spellStart"/>
+      <w:proofErr w:type="gramStart"/>
+      <w:r>
+        <w:rPr>
+          <w:rFonts w:ascii="Arial" w:eastAsia="SimSun" w:hAnsi="Arial" w:cs="Arial"/>
+          <w:b/>
+          <w:bCs/>
+          <w:color w:val="000000"/>
+          <w:kern w:val="0"/>
+          <w:sz w:val="24"/>
+          <w:szCs w:val="24"/>
+        </w:rPr>
+        <w:t>betweenness</w:t>
+      </w:r>
+      <w:proofErr w:type="spellEnd"/>
       <w:r>
         <w:rPr>
           <w:rFonts w:ascii="Arial" w:hAnsi="Arial" w:cs="Arial" w:hint="eastAsia"/>
@@ -12313,13 +12770,27 @@
           <w:szCs w:val="24"/>
           <w:vertAlign w:val="superscript"/>
         </w:rPr>
-        <w:t>[2]</w:t>
-      </w:r>
-    </w:p>
-    <w:p>
-      <w:pPr>
+        <w:t>[</w:t>
+      </w:r>
+      <w:proofErr w:type="gramEnd"/>
+      <w:r>
         <w:rPr>
           <w:rFonts w:ascii="Arial" w:hAnsi="Arial" w:cs="Arial" w:hint="eastAsia"/>
+          <w:b/>
+          <w:bCs/>
+          <w:color w:val="000000"/>
+          <w:kern w:val="0"/>
+          <w:sz w:val="24"/>
+          <w:szCs w:val="24"/>
+          <w:vertAlign w:val="superscript"/>
+        </w:rPr>
+        <w:t>2]</w:t>
+      </w:r>
+    </w:p>
+    <w:p>
+      <w:pPr>
+        <w:rPr>
+          <w:rFonts w:ascii="Arial" w:hAnsi="Arial" w:cs="Arial"/>
           <w:color w:val="000000"/>
           <w:kern w:val="0"/>
           <w:sz w:val="22"/>
@@ -12332,8 +12803,9 @@
           <w:kern w:val="0"/>
           <w:sz w:val="22"/>
         </w:rPr>
-        <w:t>Please be aware that the edge-betweenness is used to measure how many shortest paths passed through a certain edge</w:t>
-      </w:r>
+        <w:t>Please be aware that the edge-</w:t>
+      </w:r>
+      <w:proofErr w:type="spellStart"/>
       <w:r>
         <w:rPr>
           <w:rFonts w:ascii="Arial" w:hAnsi="Arial" w:cs="Arial" w:hint="eastAsia"/>
@@ -12341,8 +12813,9 @@
           <w:kern w:val="0"/>
           <w:sz w:val="22"/>
         </w:rPr>
-        <w:t xml:space="preserve">, thus all the edge-betweennesses can be calculated simultaneously by overlaying the contributions for all the shortest-path graphs </w:t>
-      </w:r>
+        <w:t>betweenness</w:t>
+      </w:r>
+      <w:proofErr w:type="spellEnd"/>
       <w:r>
         <w:rPr>
           <w:rFonts w:ascii="Arial" w:hAnsi="Arial" w:cs="Arial" w:hint="eastAsia"/>
@@ -12350,6 +12823,44 @@
           <w:kern w:val="0"/>
           <w:sz w:val="22"/>
         </w:rPr>
+        <w:t xml:space="preserve"> is used to measure how many shortest paths passed through a certain edge</w:t>
+      </w:r>
+      <w:r>
+        <w:rPr>
+          <w:rFonts w:ascii="Arial" w:hAnsi="Arial" w:cs="Arial" w:hint="eastAsia"/>
+          <w:color w:val="000000"/>
+          <w:kern w:val="0"/>
+          <w:sz w:val="22"/>
+        </w:rPr>
+        <w:t>, thus all the edge-</w:t>
+      </w:r>
+      <w:proofErr w:type="spellStart"/>
+      <w:r>
+        <w:rPr>
+          <w:rFonts w:ascii="Arial" w:hAnsi="Arial" w:cs="Arial" w:hint="eastAsia"/>
+          <w:color w:val="000000"/>
+          <w:kern w:val="0"/>
+          <w:sz w:val="22"/>
+        </w:rPr>
+        <w:t>betweennesses</w:t>
+      </w:r>
+      <w:proofErr w:type="spellEnd"/>
+      <w:r>
+        <w:rPr>
+          <w:rFonts w:ascii="Arial" w:hAnsi="Arial" w:cs="Arial" w:hint="eastAsia"/>
+          <w:color w:val="000000"/>
+          <w:kern w:val="0"/>
+          <w:sz w:val="22"/>
+        </w:rPr>
+        <w:t xml:space="preserve"> can be calculated simultaneously by overlaying the contributions for all the shortest-path graphs </w:t>
+      </w:r>
+      <w:r>
+        <w:rPr>
+          <w:rFonts w:ascii="Arial" w:hAnsi="Arial" w:cs="Arial" w:hint="eastAsia"/>
+          <w:color w:val="000000"/>
+          <w:kern w:val="0"/>
+          <w:sz w:val="22"/>
+        </w:rPr>
         <w:t>(</w:t>
       </w:r>
       <w:r>
@@ -12401,7 +12912,7 @@
     <w:p>
       <w:pPr>
         <w:rPr>
-          <w:rFonts w:ascii="Arial" w:hAnsi="Arial" w:cs="Arial" w:hint="eastAsia"/>
+          <w:rFonts w:ascii="Arial" w:hAnsi="Arial" w:cs="Arial"/>
           <w:color w:val="000000"/>
           <w:kern w:val="0"/>
           <w:sz w:val="22"/>
@@ -12444,11 +12955,30 @@
         </w:numPr>
         <w:ind w:firstLineChars="0"/>
         <w:rPr>
+          <w:rFonts w:ascii="Arial" w:hAnsi="Arial" w:cs="Arial"/>
+          <w:color w:val="000000"/>
+          <w:kern w:val="0"/>
+          <w:sz w:val="22"/>
+        </w:rPr>
+      </w:pPr>
+      <w:r>
+        <w:rPr>
           <w:rFonts w:ascii="Arial" w:hAnsi="Arial" w:cs="Arial" w:hint="eastAsia"/>
           <w:color w:val="000000"/>
           <w:kern w:val="0"/>
           <w:sz w:val="22"/>
         </w:rPr>
+        <w:t>Only a single shortest path from a source node (s) to all other reachable nodes</w:t>
+      </w:r>
+    </w:p>
+    <w:p>
+      <w:pPr>
+        <w:rPr>
+          <w:rFonts w:ascii="Arial" w:hAnsi="Arial" w:cs="Arial"/>
+          <w:color w:val="000000"/>
+          <w:kern w:val="0"/>
+          <w:sz w:val="22"/>
+        </w:rPr>
       </w:pPr>
       <w:r>
         <w:rPr>
@@ -12457,13 +12987,13 @@
           <w:kern w:val="0"/>
           <w:sz w:val="22"/>
         </w:rPr>
-        <w:t>Only a single shortest path from a source node (s) to all other reachable nodes</w:t>
-      </w:r>
-    </w:p>
-    <w:p>
-      <w:pPr>
-        <w:rPr>
-          <w:rFonts w:ascii="Arial" w:hAnsi="Arial" w:cs="Arial" w:hint="eastAsia"/>
+        <w:t>That is to say, the shortest-path graph forms a tree structure, shown in next figure.</w:t>
+      </w:r>
+    </w:p>
+    <w:p>
+      <w:pPr>
+        <w:rPr>
+          <w:rFonts w:ascii="Arial" w:hAnsi="Arial" w:cs="Arial"/>
           <w:color w:val="000000"/>
           <w:kern w:val="0"/>
           <w:sz w:val="22"/>
@@ -12471,26 +13001,7 @@
       </w:pPr>
       <w:r>
         <w:rPr>
-          <w:rFonts w:ascii="Arial" w:hAnsi="Arial" w:cs="Arial" w:hint="eastAsia"/>
-          <w:color w:val="000000"/>
-          <w:kern w:val="0"/>
-          <w:sz w:val="22"/>
-        </w:rPr>
-        <w:t>That is to say, the shortest-path graph forms a tree structure, shown in next figure.</w:t>
-      </w:r>
-    </w:p>
-    <w:p>
-      <w:pPr>
-        <w:rPr>
-          <w:rFonts w:ascii="Arial" w:hAnsi="Arial" w:cs="Arial" w:hint="eastAsia"/>
-          <w:color w:val="000000"/>
-          <w:kern w:val="0"/>
-          <w:sz w:val="22"/>
-        </w:rPr>
-      </w:pPr>
-      <w:r>
-        <w:rPr>
-          <w:rFonts w:ascii="Arial" w:hAnsi="Arial" w:cs="Arial" w:hint="eastAsia"/>
+          <w:rFonts w:ascii="Arial" w:hAnsi="Arial" w:cs="Arial"/>
           <w:noProof/>
           <w:color w:val="000000"/>
           <w:kern w:val="0"/>
@@ -12677,153 +13188,153 @@
     <w:p>
       <w:pPr>
         <w:rPr>
+          <w:rFonts w:ascii="Arial" w:hAnsi="Arial" w:cs="Arial"/>
+          <w:color w:val="000000"/>
+          <w:kern w:val="0"/>
+          <w:sz w:val="22"/>
+        </w:rPr>
+      </w:pPr>
+    </w:p>
+    <w:p>
+      <w:pPr>
+        <w:rPr>
+          <w:rFonts w:ascii="Arial" w:hAnsi="Arial" w:cs="Arial"/>
+          <w:color w:val="000000"/>
+          <w:kern w:val="0"/>
+          <w:sz w:val="22"/>
+        </w:rPr>
+      </w:pPr>
+    </w:p>
+    <w:p>
+      <w:pPr>
+        <w:rPr>
+          <w:rFonts w:ascii="Arial" w:hAnsi="Arial" w:cs="Arial"/>
+          <w:color w:val="000000"/>
+          <w:kern w:val="0"/>
+          <w:sz w:val="22"/>
+        </w:rPr>
+      </w:pPr>
+    </w:p>
+    <w:p>
+      <w:pPr>
+        <w:rPr>
+          <w:rFonts w:ascii="Arial" w:hAnsi="Arial" w:cs="Arial"/>
+          <w:color w:val="000000"/>
+          <w:kern w:val="0"/>
+          <w:sz w:val="22"/>
+        </w:rPr>
+      </w:pPr>
+    </w:p>
+    <w:p>
+      <w:pPr>
+        <w:rPr>
+          <w:rFonts w:ascii="Arial" w:hAnsi="Arial" w:cs="Arial"/>
+          <w:color w:val="000000"/>
+          <w:kern w:val="0"/>
+          <w:sz w:val="22"/>
+        </w:rPr>
+      </w:pPr>
+    </w:p>
+    <w:p>
+      <w:pPr>
+        <w:rPr>
+          <w:rFonts w:ascii="Arial" w:hAnsi="Arial" w:cs="Arial"/>
+          <w:color w:val="000000"/>
+          <w:kern w:val="0"/>
+          <w:sz w:val="22"/>
+        </w:rPr>
+      </w:pPr>
+    </w:p>
+    <w:p>
+      <w:pPr>
+        <w:rPr>
+          <w:rFonts w:ascii="Arial" w:hAnsi="Arial" w:cs="Arial"/>
+          <w:color w:val="000000"/>
+          <w:kern w:val="0"/>
+          <w:sz w:val="22"/>
+        </w:rPr>
+      </w:pPr>
+    </w:p>
+    <w:p>
+      <w:pPr>
+        <w:rPr>
+          <w:rFonts w:ascii="Arial" w:hAnsi="Arial" w:cs="Arial"/>
+          <w:color w:val="000000"/>
+          <w:kern w:val="0"/>
+          <w:sz w:val="22"/>
+        </w:rPr>
+      </w:pPr>
+    </w:p>
+    <w:p>
+      <w:pPr>
+        <w:rPr>
+          <w:rFonts w:ascii="Arial" w:hAnsi="Arial" w:cs="Arial"/>
+          <w:color w:val="000000"/>
+          <w:kern w:val="0"/>
+          <w:sz w:val="22"/>
+        </w:rPr>
+      </w:pPr>
+    </w:p>
+    <w:p>
+      <w:pPr>
+        <w:rPr>
+          <w:rFonts w:ascii="Arial" w:hAnsi="Arial" w:cs="Arial"/>
+          <w:color w:val="000000"/>
+          <w:kern w:val="0"/>
+          <w:sz w:val="22"/>
+        </w:rPr>
+      </w:pPr>
+    </w:p>
+    <w:p>
+      <w:pPr>
+        <w:rPr>
+          <w:rFonts w:ascii="Arial" w:hAnsi="Arial" w:cs="Arial"/>
+          <w:color w:val="000000"/>
+          <w:kern w:val="0"/>
+          <w:sz w:val="22"/>
+        </w:rPr>
+      </w:pPr>
+    </w:p>
+    <w:p>
+      <w:pPr>
+        <w:rPr>
+          <w:rFonts w:ascii="Arial" w:hAnsi="Arial" w:cs="Arial"/>
+          <w:color w:val="000000"/>
+          <w:kern w:val="0"/>
+          <w:sz w:val="22"/>
+        </w:rPr>
+      </w:pPr>
+      <w:r>
+        <w:rPr>
           <w:rFonts w:ascii="Arial" w:hAnsi="Arial" w:cs="Arial" w:hint="eastAsia"/>
           <w:color w:val="000000"/>
           <w:kern w:val="0"/>
           <w:sz w:val="22"/>
         </w:rPr>
-      </w:pPr>
-    </w:p>
-    <w:p>
-      <w:pPr>
+        <w:t>Obviously, all the edges preceding those leave nodes in the figure above can only pass one shortest path, thus those edges can be assign a value equal to 1</w:t>
+      </w:r>
+      <w:r>
         <w:rPr>
           <w:rFonts w:ascii="Arial" w:hAnsi="Arial" w:cs="Arial" w:hint="eastAsia"/>
           <w:color w:val="000000"/>
           <w:kern w:val="0"/>
           <w:sz w:val="22"/>
         </w:rPr>
-      </w:pPr>
-    </w:p>
-    <w:p>
-      <w:pPr>
-        <w:rPr>
-          <w:rFonts w:ascii="Arial" w:hAnsi="Arial" w:cs="Arial" w:hint="eastAsia"/>
+        <w:t>, shown as follow:</w:t>
+      </w:r>
+    </w:p>
+    <w:p>
+      <w:pPr>
+        <w:rPr>
+          <w:rFonts w:ascii="Arial" w:hAnsi="Arial" w:cs="Arial"/>
           <w:color w:val="000000"/>
           <w:kern w:val="0"/>
           <w:sz w:val="22"/>
         </w:rPr>
       </w:pPr>
-    </w:p>
-    <w:p>
-      <w:pPr>
-        <w:rPr>
-          <w:rFonts w:ascii="Arial" w:hAnsi="Arial" w:cs="Arial" w:hint="eastAsia"/>
-          <w:color w:val="000000"/>
-          <w:kern w:val="0"/>
-          <w:sz w:val="22"/>
-        </w:rPr>
-      </w:pPr>
-    </w:p>
-    <w:p>
-      <w:pPr>
-        <w:rPr>
-          <w:rFonts w:ascii="Arial" w:hAnsi="Arial" w:cs="Arial" w:hint="eastAsia"/>
-          <w:color w:val="000000"/>
-          <w:kern w:val="0"/>
-          <w:sz w:val="22"/>
-        </w:rPr>
-      </w:pPr>
-    </w:p>
-    <w:p>
-      <w:pPr>
-        <w:rPr>
-          <w:rFonts w:ascii="Arial" w:hAnsi="Arial" w:cs="Arial" w:hint="eastAsia"/>
-          <w:color w:val="000000"/>
-          <w:kern w:val="0"/>
-          <w:sz w:val="22"/>
-        </w:rPr>
-      </w:pPr>
-    </w:p>
-    <w:p>
-      <w:pPr>
-        <w:rPr>
-          <w:rFonts w:ascii="Arial" w:hAnsi="Arial" w:cs="Arial" w:hint="eastAsia"/>
-          <w:color w:val="000000"/>
-          <w:kern w:val="0"/>
-          <w:sz w:val="22"/>
-        </w:rPr>
-      </w:pPr>
-    </w:p>
-    <w:p>
-      <w:pPr>
-        <w:rPr>
-          <w:rFonts w:ascii="Arial" w:hAnsi="Arial" w:cs="Arial" w:hint="eastAsia"/>
-          <w:color w:val="000000"/>
-          <w:kern w:val="0"/>
-          <w:sz w:val="22"/>
-        </w:rPr>
-      </w:pPr>
-    </w:p>
-    <w:p>
-      <w:pPr>
-        <w:rPr>
-          <w:rFonts w:ascii="Arial" w:hAnsi="Arial" w:cs="Arial" w:hint="eastAsia"/>
-          <w:color w:val="000000"/>
-          <w:kern w:val="0"/>
-          <w:sz w:val="22"/>
-        </w:rPr>
-      </w:pPr>
-    </w:p>
-    <w:p>
-      <w:pPr>
-        <w:rPr>
-          <w:rFonts w:ascii="Arial" w:hAnsi="Arial" w:cs="Arial" w:hint="eastAsia"/>
-          <w:color w:val="000000"/>
-          <w:kern w:val="0"/>
-          <w:sz w:val="22"/>
-        </w:rPr>
-      </w:pPr>
-    </w:p>
-    <w:p>
-      <w:pPr>
-        <w:rPr>
-          <w:rFonts w:ascii="Arial" w:hAnsi="Arial" w:cs="Arial" w:hint="eastAsia"/>
-          <w:color w:val="000000"/>
-          <w:kern w:val="0"/>
-          <w:sz w:val="22"/>
-        </w:rPr>
-      </w:pPr>
-    </w:p>
-    <w:p>
-      <w:pPr>
-        <w:rPr>
-          <w:rFonts w:ascii="Arial" w:hAnsi="Arial" w:cs="Arial" w:hint="eastAsia"/>
-          <w:color w:val="000000"/>
-          <w:kern w:val="0"/>
-          <w:sz w:val="22"/>
-        </w:rPr>
-      </w:pPr>
-      <w:r>
-        <w:rPr>
-          <w:rFonts w:ascii="Arial" w:hAnsi="Arial" w:cs="Arial" w:hint="eastAsia"/>
-          <w:color w:val="000000"/>
-          <w:kern w:val="0"/>
-          <w:sz w:val="22"/>
-        </w:rPr>
-        <w:t>Obviously, all the edges preceding those leave nodes in the figure above can only pass one shortest path, thus those edges can be assign a value equal to 1</w:t>
-      </w:r>
-      <w:r>
-        <w:rPr>
-          <w:rFonts w:ascii="Arial" w:hAnsi="Arial" w:cs="Arial" w:hint="eastAsia"/>
-          <w:color w:val="000000"/>
-          <w:kern w:val="0"/>
-          <w:sz w:val="22"/>
-        </w:rPr>
-        <w:t>, shown as follow:</w:t>
-      </w:r>
-    </w:p>
-    <w:p>
-      <w:pPr>
-        <w:rPr>
-          <w:rFonts w:ascii="Arial" w:hAnsi="Arial" w:cs="Arial" w:hint="eastAsia"/>
-          <w:color w:val="000000"/>
-          <w:kern w:val="0"/>
-          <w:sz w:val="22"/>
-        </w:rPr>
-      </w:pPr>
-      <w:r>
-        <w:rPr>
-          <w:rFonts w:ascii="Arial" w:hAnsi="Arial" w:cs="Arial" w:hint="eastAsia"/>
+      <w:r>
+        <w:rPr>
+          <w:rFonts w:ascii="Arial" w:hAnsi="Arial" w:cs="Arial"/>
           <w:noProof/>
           <w:color w:val="000000"/>
           <w:kern w:val="0"/>
@@ -13052,72 +13563,176 @@
     <w:p>
       <w:pPr>
         <w:rPr>
+          <w:rFonts w:ascii="Arial" w:hAnsi="Arial" w:cs="Arial"/>
+          <w:color w:val="000000"/>
+          <w:kern w:val="0"/>
+          <w:sz w:val="22"/>
+        </w:rPr>
+      </w:pPr>
+    </w:p>
+    <w:p>
+      <w:pPr>
+        <w:rPr>
+          <w:rFonts w:ascii="Arial" w:hAnsi="Arial" w:cs="Arial"/>
+          <w:color w:val="000000"/>
+          <w:kern w:val="0"/>
+          <w:sz w:val="22"/>
+        </w:rPr>
+      </w:pPr>
+    </w:p>
+    <w:p>
+      <w:pPr>
+        <w:rPr>
+          <w:rFonts w:ascii="Arial" w:hAnsi="Arial" w:cs="Arial"/>
+          <w:color w:val="000000"/>
+          <w:kern w:val="0"/>
+          <w:sz w:val="22"/>
+        </w:rPr>
+      </w:pPr>
+    </w:p>
+    <w:p>
+      <w:pPr>
+        <w:rPr>
+          <w:rFonts w:ascii="Arial" w:hAnsi="Arial" w:cs="Arial"/>
+          <w:color w:val="000000"/>
+          <w:kern w:val="0"/>
+          <w:sz w:val="22"/>
+        </w:rPr>
+      </w:pPr>
+    </w:p>
+    <w:p>
+      <w:pPr>
+        <w:rPr>
+          <w:rFonts w:ascii="Arial" w:hAnsi="Arial" w:cs="Arial"/>
+          <w:color w:val="000000"/>
+          <w:kern w:val="0"/>
+          <w:sz w:val="22"/>
+        </w:rPr>
+      </w:pPr>
+    </w:p>
+    <w:p>
+      <w:pPr>
+        <w:rPr>
+          <w:rFonts w:ascii="Arial" w:hAnsi="Arial" w:cs="Arial"/>
+          <w:color w:val="000000"/>
+          <w:kern w:val="0"/>
+          <w:sz w:val="22"/>
+        </w:rPr>
+      </w:pPr>
+    </w:p>
+    <w:p>
+      <w:pPr>
+        <w:rPr>
+          <w:rFonts w:ascii="Arial" w:hAnsi="Arial" w:cs="Arial"/>
+          <w:color w:val="000000"/>
+          <w:kern w:val="0"/>
+          <w:sz w:val="22"/>
+        </w:rPr>
+      </w:pPr>
+    </w:p>
+    <w:p>
+      <w:pPr>
+        <w:rPr>
+          <w:rFonts w:ascii="Arial" w:hAnsi="Arial" w:cs="Arial"/>
+          <w:color w:val="000000"/>
+          <w:kern w:val="0"/>
+          <w:sz w:val="22"/>
+        </w:rPr>
+      </w:pPr>
+    </w:p>
+    <w:p>
+      <w:pPr>
+        <w:rPr>
+          <w:rFonts w:ascii="Arial" w:hAnsi="Arial" w:cs="Arial"/>
+          <w:color w:val="000000"/>
+          <w:kern w:val="0"/>
+          <w:sz w:val="22"/>
+        </w:rPr>
+      </w:pPr>
+    </w:p>
+    <w:p>
+      <w:pPr>
+        <w:rPr>
+          <w:rFonts w:ascii="Arial" w:hAnsi="Arial" w:cs="Arial"/>
+          <w:color w:val="000000"/>
+          <w:kern w:val="0"/>
+          <w:sz w:val="22"/>
+        </w:rPr>
+      </w:pPr>
+    </w:p>
+    <w:p>
+      <w:pPr>
+        <w:rPr>
+          <w:rFonts w:ascii="Arial" w:hAnsi="Arial" w:cs="Arial"/>
+          <w:color w:val="000000"/>
+          <w:kern w:val="0"/>
+          <w:sz w:val="22"/>
+        </w:rPr>
+      </w:pPr>
+    </w:p>
+    <w:p>
+      <w:pPr>
+        <w:rPr>
           <w:rFonts w:ascii="Arial" w:hAnsi="Arial" w:cs="Arial" w:hint="eastAsia"/>
           <w:color w:val="000000"/>
           <w:kern w:val="0"/>
           <w:sz w:val="22"/>
         </w:rPr>
       </w:pPr>
-    </w:p>
-    <w:p>
-      <w:pPr>
+      <w:r>
         <w:rPr>
           <w:rFonts w:ascii="Arial" w:hAnsi="Arial" w:cs="Arial" w:hint="eastAsia"/>
           <w:color w:val="000000"/>
           <w:kern w:val="0"/>
           <w:sz w:val="22"/>
         </w:rPr>
-      </w:pPr>
-    </w:p>
-    <w:p>
-      <w:pPr>
+        <w:t>Now con</w:t>
+      </w:r>
+      <w:r>
         <w:rPr>
           <w:rFonts w:ascii="Arial" w:hAnsi="Arial" w:cs="Arial" w:hint="eastAsia"/>
           <w:color w:val="000000"/>
           <w:kern w:val="0"/>
           <w:sz w:val="22"/>
         </w:rPr>
-      </w:pPr>
-    </w:p>
-    <w:p>
-      <w:pPr>
+        <w:t>sider of those non-leaf nodes, f</w:t>
+      </w:r>
+      <w:r>
         <w:rPr>
           <w:rFonts w:ascii="Arial" w:hAnsi="Arial" w:cs="Arial" w:hint="eastAsia"/>
           <w:color w:val="000000"/>
           <w:kern w:val="0"/>
           <w:sz w:val="22"/>
         </w:rPr>
-      </w:pPr>
-    </w:p>
-    <w:p>
-      <w:pPr>
+        <w:t>or example, node E. We have already know</w:t>
+      </w:r>
+      <w:r>
         <w:rPr>
           <w:rFonts w:ascii="Arial" w:hAnsi="Arial" w:cs="Arial" w:hint="eastAsia"/>
           <w:color w:val="000000"/>
           <w:kern w:val="0"/>
           <w:sz w:val="22"/>
         </w:rPr>
-      </w:pPr>
-    </w:p>
-    <w:p>
-      <w:pPr>
+        <w:t>n</w:t>
+      </w:r>
+      <w:r>
         <w:rPr>
           <w:rFonts w:ascii="Arial" w:hAnsi="Arial" w:cs="Arial" w:hint="eastAsia"/>
           <w:color w:val="000000"/>
           <w:kern w:val="0"/>
           <w:sz w:val="22"/>
         </w:rPr>
-      </w:pPr>
-    </w:p>
-    <w:p>
-      <w:pPr>
+        <w:t xml:space="preserve"> that there is only a single shortest path from node S to node E, while the number of shortest paths passed through node E to other subsequent nodes (node F in this case) is also known, thus the number of shortest-paths through edge (B,</w:t>
+      </w:r>
+      <w:r>
         <w:rPr>
           <w:rFonts w:ascii="Arial" w:hAnsi="Arial" w:cs="Arial" w:hint="eastAsia"/>
           <w:color w:val="000000"/>
           <w:kern w:val="0"/>
           <w:sz w:val="22"/>
         </w:rPr>
-      </w:pPr>
+        <w:t xml:space="preserve"> E) is 1+1=2, and the shortest-path graph should be updated as follow:</w:t>
+      </w:r>
     </w:p>
     <w:p>
       <w:pPr>
@@ -13158,25 +13773,785 @@
           <w:sz w:val="22"/>
         </w:rPr>
       </w:pPr>
-    </w:p>
-    <w:p>
-      <w:pPr>
+      <w:r>
         <w:rPr>
           <w:rFonts w:ascii="Arial" w:hAnsi="Arial" w:cs="Arial" w:hint="eastAsia"/>
+          <w:noProof/>
           <w:color w:val="000000"/>
           <w:kern w:val="0"/>
           <w:sz w:val="22"/>
         </w:rPr>
-      </w:pPr>
-      <w:r>
+        <w:lastRenderedPageBreak/>
+        <w:pict>
+          <v:group id="_x0000_s1775" style="position:absolute;left:0;text-align:left;margin-left:88.85pt;margin-top:4.55pt;width:219.65pt;height:168.6pt;z-index:251852800" coordorigin="3577,1531" coordsize="4393,3372">
+            <v:oval id="_x0000_s1758" style="position:absolute;left:5349;top:1531;width:503;height:503" o:regroupid="10">
+              <v:textbox style="mso-next-textbox:#_x0000_s1758">
+                <w:txbxContent>
+                  <w:p>
+                    <w:pPr>
+                      <w:spacing w:before="100" w:beforeAutospacing="1" w:after="100" w:afterAutospacing="1"/>
+                      <w:jc w:val="center"/>
+                      <w:rPr>
+                        <w:sz w:val="18"/>
+                      </w:rPr>
+                    </w:pPr>
+                    <w:r>
+                      <w:rPr>
+                        <w:rFonts w:hint="eastAsia"/>
+                        <w:sz w:val="18"/>
+                      </w:rPr>
+                      <w:t>S</w:t>
+                    </w:r>
+                  </w:p>
+                </w:txbxContent>
+              </v:textbox>
+            </v:oval>
+            <v:oval id="_x0000_s1759" style="position:absolute;left:4446;top:2388;width:503;height:503" o:regroupid="10">
+              <v:textbox style="mso-next-textbox:#_x0000_s1759">
+                <w:txbxContent>
+                  <w:p>
+                    <w:pPr>
+                      <w:spacing w:before="100" w:beforeAutospacing="1" w:after="100" w:afterAutospacing="1"/>
+                      <w:jc w:val="center"/>
+                      <w:rPr>
+                        <w:sz w:val="18"/>
+                      </w:rPr>
+                    </w:pPr>
+                    <w:r>
+                      <w:rPr>
+                        <w:rFonts w:hint="eastAsia"/>
+                        <w:sz w:val="18"/>
+                      </w:rPr>
+                      <w:t>A</w:t>
+                    </w:r>
+                  </w:p>
+                </w:txbxContent>
+              </v:textbox>
+            </v:oval>
+            <v:oval id="_x0000_s1760" style="position:absolute;left:6286;top:2388;width:503;height:503" o:regroupid="10">
+              <v:textbox style="mso-next-textbox:#_x0000_s1760">
+                <w:txbxContent>
+                  <w:p>
+                    <w:pPr>
+                      <w:spacing w:before="100" w:beforeAutospacing="1" w:after="100" w:afterAutospacing="1"/>
+                      <w:jc w:val="center"/>
+                      <w:rPr>
+                        <w:sz w:val="18"/>
+                      </w:rPr>
+                    </w:pPr>
+                    <w:r>
+                      <w:rPr>
+                        <w:rFonts w:hint="eastAsia"/>
+                        <w:sz w:val="18"/>
+                      </w:rPr>
+                      <w:t>B</w:t>
+                    </w:r>
+                  </w:p>
+                </w:txbxContent>
+              </v:textbox>
+            </v:oval>
+            <v:oval id="_x0000_s1761" style="position:absolute;left:3577;top:3279;width:503;height:503" o:regroupid="10">
+              <v:textbox style="mso-next-textbox:#_x0000_s1761">
+                <w:txbxContent>
+                  <w:p>
+                    <w:pPr>
+                      <w:spacing w:before="100" w:beforeAutospacing="1" w:after="100" w:afterAutospacing="1"/>
+                      <w:jc w:val="center"/>
+                      <w:rPr>
+                        <w:sz w:val="18"/>
+                      </w:rPr>
+                    </w:pPr>
+                    <w:r>
+                      <w:rPr>
+                        <w:rFonts w:hint="eastAsia"/>
+                        <w:sz w:val="18"/>
+                      </w:rPr>
+                      <w:t>C</w:t>
+                    </w:r>
+                  </w:p>
+                </w:txbxContent>
+              </v:textbox>
+            </v:oval>
+            <v:oval id="_x0000_s1762" style="position:absolute;left:5429;top:3303;width:503;height:503" o:regroupid="10">
+              <v:textbox style="mso-next-textbox:#_x0000_s1762">
+                <w:txbxContent>
+                  <w:p>
+                    <w:pPr>
+                      <w:spacing w:before="100" w:beforeAutospacing="1" w:after="100" w:afterAutospacing="1"/>
+                      <w:jc w:val="center"/>
+                      <w:rPr>
+                        <w:sz w:val="18"/>
+                      </w:rPr>
+                    </w:pPr>
+                    <w:r>
+                      <w:rPr>
+                        <w:rFonts w:hint="eastAsia"/>
+                        <w:sz w:val="18"/>
+                      </w:rPr>
+                      <w:t>D</w:t>
+                    </w:r>
+                  </w:p>
+                </w:txbxContent>
+              </v:textbox>
+            </v:oval>
+            <v:oval id="_x0000_s1763" style="position:absolute;left:7218;top:3268;width:503;height:503" o:regroupid="10">
+              <v:textbox style="mso-next-textbox:#_x0000_s1763">
+                <w:txbxContent>
+                  <w:p>
+                    <w:pPr>
+                      <w:spacing w:before="100" w:beforeAutospacing="1" w:after="100" w:afterAutospacing="1"/>
+                      <w:jc w:val="center"/>
+                      <w:rPr>
+                        <w:sz w:val="18"/>
+                      </w:rPr>
+                    </w:pPr>
+                    <w:r>
+                      <w:rPr>
+                        <w:rFonts w:hint="eastAsia"/>
+                        <w:sz w:val="18"/>
+                      </w:rPr>
+                      <w:t>E</w:t>
+                    </w:r>
+                  </w:p>
+                </w:txbxContent>
+              </v:textbox>
+            </v:oval>
+            <v:oval id="_x0000_s1764" style="position:absolute;left:7218;top:4400;width:503;height:503" o:regroupid="10">
+              <v:textbox style="mso-next-textbox:#_x0000_s1764">
+                <w:txbxContent>
+                  <w:p>
+                    <w:pPr>
+                      <w:spacing w:before="100" w:beforeAutospacing="1" w:after="100" w:afterAutospacing="1"/>
+                      <w:jc w:val="center"/>
+                      <w:rPr>
+                        <w:sz w:val="18"/>
+                      </w:rPr>
+                    </w:pPr>
+                    <w:r>
+                      <w:rPr>
+                        <w:rFonts w:hint="eastAsia"/>
+                        <w:sz w:val="18"/>
+                      </w:rPr>
+                      <w:t>F</w:t>
+                    </w:r>
+                  </w:p>
+                </w:txbxContent>
+              </v:textbox>
+            </v:oval>
+            <v:shape id="_x0000_s1765" type="#_x0000_t32" style="position:absolute;left:4880;top:1943;width:549;height:525;flip:x" o:connectortype="straight" o:regroupid="10">
+              <v:stroke endarrow="block"/>
+            </v:shape>
+            <v:shape id="_x0000_s1766" type="#_x0000_t32" style="position:absolute;left:3956;top:2811;width:549;height:525;flip:x" o:connectortype="straight" o:regroupid="10">
+              <v:stroke endarrow="block"/>
+            </v:shape>
+            <v:shape id="_x0000_s1767" type="#_x0000_t32" style="position:absolute;left:5794;top:1943;width:572;height:525" o:connectortype="straight" o:regroupid="10">
+              <v:stroke endarrow="block"/>
+            </v:shape>
+            <v:shape id="_x0000_s1768" type="#_x0000_t32" style="position:absolute;left:6720;top:2811;width:572;height:525" o:connectortype="straight" o:regroupid="10">
+              <v:stroke endarrow="block"/>
+            </v:shape>
+            <v:shape id="_x0000_s1769" type="#_x0000_t32" style="position:absolute;left:5794;top:2811;width:549;height:525;flip:x" o:connectortype="straight" o:regroupid="10">
+              <v:stroke endarrow="block"/>
+            </v:shape>
+            <v:shape id="_x0000_s1770" type="#_x0000_t32" style="position:absolute;left:7474;top:3771;width:0;height:629" o:connectortype="straight" o:regroupid="10">
+              <v:stroke endarrow="block"/>
+            </v:shape>
+            <v:shape id="_x0000_s1771" type="#_x0000_t202" style="position:absolute;left:7497;top:3847;width:473;height:509" o:regroupid="10" filled="f" stroked="f">
+              <v:textbox>
+                <w:txbxContent>
+                  <w:p>
+                    <w:r>
+                      <w:rPr>
+                        <w:rFonts w:hint="eastAsia"/>
+                      </w:rPr>
+                      <w:t>1</w:t>
+                    </w:r>
+                  </w:p>
+                </w:txbxContent>
+              </v:textbox>
+            </v:shape>
+            <v:shape id="_x0000_s1772" type="#_x0000_t202" style="position:absolute;left:6091;top:2891;width:473;height:509" o:regroupid="10" filled="f" stroked="f">
+              <v:textbox>
+                <w:txbxContent>
+                  <w:p>
+                    <w:r>
+                      <w:rPr>
+                        <w:rFonts w:hint="eastAsia"/>
+                      </w:rPr>
+                      <w:t>1</w:t>
+                    </w:r>
+                  </w:p>
+                </w:txbxContent>
+              </v:textbox>
+            </v:shape>
+            <v:shape id="_x0000_s1773" type="#_x0000_t202" style="position:absolute;left:4217;top:2891;width:473;height:509" o:regroupid="10" filled="f" stroked="f">
+              <v:textbox>
+                <w:txbxContent>
+                  <w:p>
+                    <w:r>
+                      <w:rPr>
+                        <w:rFonts w:hint="eastAsia"/>
+                      </w:rPr>
+                      <w:t>1</w:t>
+                    </w:r>
+                  </w:p>
+                </w:txbxContent>
+              </v:textbox>
+            </v:shape>
+            <v:shape id="_x0000_s1774" type="#_x0000_t202" style="position:absolute;left:6891;top:2622;width:473;height:509" filled="f" stroked="f">
+              <v:textbox>
+                <w:txbxContent>
+                  <w:p>
+                    <w:r>
+                      <w:rPr>
+                        <w:rFonts w:hint="eastAsia"/>
+                      </w:rPr>
+                      <w:t>2</w:t>
+                    </w:r>
+                  </w:p>
+                </w:txbxContent>
+              </v:textbox>
+            </v:shape>
+          </v:group>
+        </w:pict>
+      </w:r>
+    </w:p>
+    <w:p>
+      <w:pPr>
         <w:rPr>
           <w:rFonts w:ascii="Arial" w:hAnsi="Arial" w:cs="Arial" w:hint="eastAsia"/>
           <w:color w:val="000000"/>
           <w:kern w:val="0"/>
           <w:sz w:val="22"/>
         </w:rPr>
-        <w:t>Now consider of those non-leaf nodes. For example, node E. We have already know that there is only a single shortest path from node S to node E, while the number of shortest paths passed through node E to other subsequent nodes (node F in this case) is also known, thus the number of shortest-paths through edge (B, E) is 1+1=2.</w:t>
-      </w:r>
+      </w:pPr>
+    </w:p>
+    <w:p>
+      <w:pPr>
+        <w:rPr>
+          <w:rFonts w:ascii="Arial" w:hAnsi="Arial" w:cs="Arial" w:hint="eastAsia"/>
+          <w:color w:val="000000"/>
+          <w:kern w:val="0"/>
+          <w:sz w:val="22"/>
+        </w:rPr>
+      </w:pPr>
+    </w:p>
+    <w:p>
+      <w:pPr>
+        <w:rPr>
+          <w:rFonts w:ascii="Arial" w:hAnsi="Arial" w:cs="Arial" w:hint="eastAsia"/>
+          <w:color w:val="000000"/>
+          <w:kern w:val="0"/>
+          <w:sz w:val="22"/>
+        </w:rPr>
+      </w:pPr>
+    </w:p>
+    <w:p>
+      <w:pPr>
+        <w:rPr>
+          <w:rFonts w:ascii="Arial" w:hAnsi="Arial" w:cs="Arial" w:hint="eastAsia"/>
+          <w:color w:val="000000"/>
+          <w:kern w:val="0"/>
+          <w:sz w:val="22"/>
+        </w:rPr>
+      </w:pPr>
+    </w:p>
+    <w:p>
+      <w:pPr>
+        <w:rPr>
+          <w:rFonts w:ascii="Arial" w:hAnsi="Arial" w:cs="Arial" w:hint="eastAsia"/>
+          <w:color w:val="000000"/>
+          <w:kern w:val="0"/>
+          <w:sz w:val="22"/>
+        </w:rPr>
+      </w:pPr>
+    </w:p>
+    <w:p>
+      <w:pPr>
+        <w:rPr>
+          <w:rFonts w:ascii="Arial" w:hAnsi="Arial" w:cs="Arial" w:hint="eastAsia"/>
+          <w:color w:val="000000"/>
+          <w:kern w:val="0"/>
+          <w:sz w:val="22"/>
+        </w:rPr>
+      </w:pPr>
+    </w:p>
+    <w:p>
+      <w:pPr>
+        <w:rPr>
+          <w:rFonts w:ascii="Arial" w:hAnsi="Arial" w:cs="Arial" w:hint="eastAsia"/>
+          <w:color w:val="000000"/>
+          <w:kern w:val="0"/>
+          <w:sz w:val="22"/>
+        </w:rPr>
+      </w:pPr>
+    </w:p>
+    <w:p>
+      <w:pPr>
+        <w:rPr>
+          <w:rFonts w:ascii="Arial" w:hAnsi="Arial" w:cs="Arial" w:hint="eastAsia"/>
+          <w:color w:val="000000"/>
+          <w:kern w:val="0"/>
+          <w:sz w:val="22"/>
+        </w:rPr>
+      </w:pPr>
+    </w:p>
+    <w:p>
+      <w:pPr>
+        <w:rPr>
+          <w:rFonts w:ascii="Arial" w:hAnsi="Arial" w:cs="Arial" w:hint="eastAsia"/>
+          <w:color w:val="000000"/>
+          <w:kern w:val="0"/>
+          <w:sz w:val="22"/>
+        </w:rPr>
+      </w:pPr>
+    </w:p>
+    <w:p>
+      <w:pPr>
+        <w:rPr>
+          <w:rFonts w:ascii="Arial" w:hAnsi="Arial" w:cs="Arial" w:hint="eastAsia"/>
+          <w:color w:val="000000"/>
+          <w:kern w:val="0"/>
+          <w:sz w:val="22"/>
+        </w:rPr>
+      </w:pPr>
+    </w:p>
+    <w:p>
+      <w:pPr>
+        <w:rPr>
+          <w:rFonts w:ascii="Arial" w:hAnsi="Arial" w:cs="Arial" w:hint="eastAsia"/>
+          <w:color w:val="000000"/>
+          <w:kern w:val="0"/>
+          <w:sz w:val="22"/>
+        </w:rPr>
+      </w:pPr>
+    </w:p>
+    <w:p>
+      <w:pPr>
+        <w:rPr>
+          <w:rFonts w:ascii="Arial" w:hAnsi="Arial" w:cs="Arial"/>
+          <w:color w:val="000000"/>
+          <w:kern w:val="0"/>
+          <w:sz w:val="22"/>
+        </w:rPr>
+      </w:pPr>
+      <w:r>
+        <w:rPr>
+          <w:rFonts w:ascii="Arial" w:hAnsi="Arial" w:cs="Arial" w:hint="eastAsia"/>
+          <w:color w:val="000000"/>
+          <w:kern w:val="0"/>
+          <w:sz w:val="22"/>
+        </w:rPr>
+        <w:t>Similarly, the number</w:t>
+      </w:r>
+      <w:r>
+        <w:rPr>
+          <w:rFonts w:ascii="Arial" w:hAnsi="Arial" w:cs="Arial" w:hint="eastAsia"/>
+          <w:color w:val="000000"/>
+          <w:kern w:val="0"/>
+          <w:sz w:val="22"/>
+        </w:rPr>
+        <w:t xml:space="preserve"> of shortest paths through edge (S, B) should be 1</w:t>
+      </w:r>
+      <w:proofErr w:type="gramStart"/>
+      <w:r>
+        <w:rPr>
+          <w:rFonts w:ascii="Arial" w:hAnsi="Arial" w:cs="Arial" w:hint="eastAsia"/>
+          <w:color w:val="000000"/>
+          <w:kern w:val="0"/>
+          <w:sz w:val="22"/>
+        </w:rPr>
+        <w:t>+(</w:t>
+      </w:r>
+      <w:proofErr w:type="gramEnd"/>
+      <w:r>
+        <w:rPr>
+          <w:rFonts w:ascii="Arial" w:hAnsi="Arial" w:cs="Arial" w:hint="eastAsia"/>
+          <w:color w:val="000000"/>
+          <w:kern w:val="0"/>
+          <w:sz w:val="22"/>
+        </w:rPr>
+        <w:t>1+2)=4, the number of shortest paths through edge (S, A) should be 1+1=2, thus the final shortest-path graph should be</w:t>
+      </w:r>
+    </w:p>
+    <w:p>
+      <w:pPr>
+        <w:rPr>
+          <w:rFonts w:ascii="Arial" w:hAnsi="Arial" w:cs="Arial" w:hint="eastAsia"/>
+          <w:color w:val="000000"/>
+          <w:kern w:val="0"/>
+          <w:sz w:val="22"/>
+        </w:rPr>
+      </w:pPr>
+      <w:r>
+        <w:rPr>
+          <w:rFonts w:ascii="Arial" w:hAnsi="Arial" w:cs="Arial" w:hint="eastAsia"/>
+          <w:noProof/>
+          <w:color w:val="000000"/>
+          <w:kern w:val="0"/>
+          <w:sz w:val="22"/>
+        </w:rPr>
+        <w:pict>
+          <v:group id="_x0000_s1796" style="position:absolute;left:0;text-align:left;margin-left:77.2pt;margin-top:11.15pt;width:219.65pt;height:168.6pt;z-index:251874304" coordorigin="3344,6343" coordsize="4393,3372">
+            <v:oval id="_x0000_s1777" style="position:absolute;left:5116;top:6343;width:503;height:503" o:regroupid="11">
+              <v:textbox style="mso-next-textbox:#_x0000_s1777">
+                <w:txbxContent>
+                  <w:p>
+                    <w:pPr>
+                      <w:spacing w:before="100" w:beforeAutospacing="1" w:after="100" w:afterAutospacing="1"/>
+                      <w:jc w:val="center"/>
+                      <w:rPr>
+                        <w:sz w:val="18"/>
+                      </w:rPr>
+                    </w:pPr>
+                    <w:r>
+                      <w:rPr>
+                        <w:rFonts w:hint="eastAsia"/>
+                        <w:sz w:val="18"/>
+                      </w:rPr>
+                      <w:t>S</w:t>
+                    </w:r>
+                  </w:p>
+                </w:txbxContent>
+              </v:textbox>
+            </v:oval>
+            <v:oval id="_x0000_s1778" style="position:absolute;left:4213;top:7200;width:503;height:503" o:regroupid="11">
+              <v:textbox style="mso-next-textbox:#_x0000_s1778">
+                <w:txbxContent>
+                  <w:p>
+                    <w:pPr>
+                      <w:spacing w:before="100" w:beforeAutospacing="1" w:after="100" w:afterAutospacing="1"/>
+                      <w:jc w:val="center"/>
+                      <w:rPr>
+                        <w:sz w:val="18"/>
+                      </w:rPr>
+                    </w:pPr>
+                    <w:r>
+                      <w:rPr>
+                        <w:rFonts w:hint="eastAsia"/>
+                        <w:sz w:val="18"/>
+                      </w:rPr>
+                      <w:t>A</w:t>
+                    </w:r>
+                  </w:p>
+                </w:txbxContent>
+              </v:textbox>
+            </v:oval>
+            <v:oval id="_x0000_s1779" style="position:absolute;left:6053;top:7200;width:503;height:503" o:regroupid="11">
+              <v:textbox style="mso-next-textbox:#_x0000_s1779">
+                <w:txbxContent>
+                  <w:p>
+                    <w:pPr>
+                      <w:spacing w:before="100" w:beforeAutospacing="1" w:after="100" w:afterAutospacing="1"/>
+                      <w:jc w:val="center"/>
+                      <w:rPr>
+                        <w:sz w:val="18"/>
+                      </w:rPr>
+                    </w:pPr>
+                    <w:r>
+                      <w:rPr>
+                        <w:rFonts w:hint="eastAsia"/>
+                        <w:sz w:val="18"/>
+                      </w:rPr>
+                      <w:t>B</w:t>
+                    </w:r>
+                  </w:p>
+                </w:txbxContent>
+              </v:textbox>
+            </v:oval>
+            <v:oval id="_x0000_s1780" style="position:absolute;left:3344;top:8091;width:503;height:503" o:regroupid="11">
+              <v:textbox style="mso-next-textbox:#_x0000_s1780">
+                <w:txbxContent>
+                  <w:p>
+                    <w:pPr>
+                      <w:spacing w:before="100" w:beforeAutospacing="1" w:after="100" w:afterAutospacing="1"/>
+                      <w:jc w:val="center"/>
+                      <w:rPr>
+                        <w:sz w:val="18"/>
+                      </w:rPr>
+                    </w:pPr>
+                    <w:r>
+                      <w:rPr>
+                        <w:rFonts w:hint="eastAsia"/>
+                        <w:sz w:val="18"/>
+                      </w:rPr>
+                      <w:t>C</w:t>
+                    </w:r>
+                  </w:p>
+                </w:txbxContent>
+              </v:textbox>
+            </v:oval>
+            <v:oval id="_x0000_s1781" style="position:absolute;left:5196;top:8115;width:503;height:503" o:regroupid="11">
+              <v:textbox style="mso-next-textbox:#_x0000_s1781">
+                <w:txbxContent>
+                  <w:p>
+                    <w:pPr>
+                      <w:spacing w:before="100" w:beforeAutospacing="1" w:after="100" w:afterAutospacing="1"/>
+                      <w:jc w:val="center"/>
+                      <w:rPr>
+                        <w:sz w:val="18"/>
+                      </w:rPr>
+                    </w:pPr>
+                    <w:r>
+                      <w:rPr>
+                        <w:rFonts w:hint="eastAsia"/>
+                        <w:sz w:val="18"/>
+                      </w:rPr>
+                      <w:t>D</w:t>
+                    </w:r>
+                  </w:p>
+                </w:txbxContent>
+              </v:textbox>
+            </v:oval>
+            <v:oval id="_x0000_s1782" style="position:absolute;left:6985;top:8080;width:503;height:503" o:regroupid="11">
+              <v:textbox style="mso-next-textbox:#_x0000_s1782">
+                <w:txbxContent>
+                  <w:p>
+                    <w:pPr>
+                      <w:spacing w:before="100" w:beforeAutospacing="1" w:after="100" w:afterAutospacing="1"/>
+                      <w:jc w:val="center"/>
+                      <w:rPr>
+                        <w:sz w:val="18"/>
+                      </w:rPr>
+                    </w:pPr>
+                    <w:r>
+                      <w:rPr>
+                        <w:rFonts w:hint="eastAsia"/>
+                        <w:sz w:val="18"/>
+                      </w:rPr>
+                      <w:t>E</w:t>
+                    </w:r>
+                  </w:p>
+                </w:txbxContent>
+              </v:textbox>
+            </v:oval>
+            <v:oval id="_x0000_s1783" style="position:absolute;left:6985;top:9212;width:503;height:503" o:regroupid="11">
+              <v:textbox style="mso-next-textbox:#_x0000_s1783">
+                <w:txbxContent>
+                  <w:p>
+                    <w:pPr>
+                      <w:spacing w:before="100" w:beforeAutospacing="1" w:after="100" w:afterAutospacing="1"/>
+                      <w:jc w:val="center"/>
+                      <w:rPr>
+                        <w:sz w:val="18"/>
+                      </w:rPr>
+                    </w:pPr>
+                    <w:r>
+                      <w:rPr>
+                        <w:rFonts w:hint="eastAsia"/>
+                        <w:sz w:val="18"/>
+                      </w:rPr>
+                      <w:t>F</w:t>
+                    </w:r>
+                  </w:p>
+                </w:txbxContent>
+              </v:textbox>
+            </v:oval>
+            <v:shape id="_x0000_s1784" type="#_x0000_t32" style="position:absolute;left:4647;top:6755;width:549;height:525;flip:x" o:connectortype="straight" o:regroupid="11">
+              <v:stroke endarrow="block"/>
+            </v:shape>
+            <v:shape id="_x0000_s1785" type="#_x0000_t32" style="position:absolute;left:3723;top:7623;width:549;height:525;flip:x" o:connectortype="straight" o:regroupid="11">
+              <v:stroke endarrow="block"/>
+            </v:shape>
+            <v:shape id="_x0000_s1786" type="#_x0000_t32" style="position:absolute;left:5561;top:6755;width:572;height:525" o:connectortype="straight" o:regroupid="11">
+              <v:stroke endarrow="block"/>
+            </v:shape>
+            <v:shape id="_x0000_s1787" type="#_x0000_t32" style="position:absolute;left:6487;top:7623;width:572;height:525" o:connectortype="straight" o:regroupid="11">
+              <v:stroke endarrow="block"/>
+            </v:shape>
+            <v:shape id="_x0000_s1788" type="#_x0000_t32" style="position:absolute;left:5561;top:7623;width:549;height:525;flip:x" o:connectortype="straight" o:regroupid="11">
+              <v:stroke endarrow="block"/>
+            </v:shape>
+            <v:shape id="_x0000_s1789" type="#_x0000_t32" style="position:absolute;left:7241;top:8583;width:0;height:629" o:connectortype="straight" o:regroupid="11">
+              <v:stroke endarrow="block"/>
+            </v:shape>
+            <v:shape id="_x0000_s1790" type="#_x0000_t202" style="position:absolute;left:7264;top:8659;width:473;height:509" o:regroupid="11" filled="f" stroked="f">
+              <v:textbox>
+                <w:txbxContent>
+                  <w:p>
+                    <w:r>
+                      <w:rPr>
+                        <w:rFonts w:hint="eastAsia"/>
+                      </w:rPr>
+                      <w:t>1</w:t>
+                    </w:r>
+                  </w:p>
+                </w:txbxContent>
+              </v:textbox>
+            </v:shape>
+            <v:shape id="_x0000_s1791" type="#_x0000_t202" style="position:absolute;left:5858;top:7703;width:473;height:509" o:regroupid="11" filled="f" stroked="f">
+              <v:textbox>
+                <w:txbxContent>
+                  <w:p>
+                    <w:r>
+                      <w:rPr>
+                        <w:rFonts w:hint="eastAsia"/>
+                      </w:rPr>
+                      <w:t>1</w:t>
+                    </w:r>
+                  </w:p>
+                </w:txbxContent>
+              </v:textbox>
+            </v:shape>
+            <v:shape id="_x0000_s1792" type="#_x0000_t202" style="position:absolute;left:3984;top:7703;width:473;height:509" o:regroupid="11" filled="f" stroked="f">
+              <v:textbox>
+                <w:txbxContent>
+                  <w:p>
+                    <w:r>
+                      <w:rPr>
+                        <w:rFonts w:hint="eastAsia"/>
+                      </w:rPr>
+                      <w:t>1</w:t>
+                    </w:r>
+                  </w:p>
+                </w:txbxContent>
+              </v:textbox>
+            </v:shape>
+            <v:shape id="_x0000_s1793" type="#_x0000_t202" style="position:absolute;left:6658;top:7434;width:473;height:509" o:regroupid="11" filled="f" stroked="f">
+              <v:textbox>
+                <w:txbxContent>
+                  <w:p>
+                    <w:r>
+                      <w:rPr>
+                        <w:rFonts w:hint="eastAsia"/>
+                      </w:rPr>
+                      <w:t>2</w:t>
+                    </w:r>
+                  </w:p>
+                </w:txbxContent>
+              </v:textbox>
+            </v:shape>
+            <v:shape id="_x0000_s1794" type="#_x0000_t202" style="position:absolute;left:5699;top:6594;width:473;height:509" filled="f" stroked="f">
+              <v:textbox>
+                <w:txbxContent>
+                  <w:p>
+                    <w:r>
+                      <w:rPr>
+                        <w:rFonts w:hint="eastAsia"/>
+                      </w:rPr>
+                      <w:t>4</w:t>
+                    </w:r>
+                  </w:p>
+                </w:txbxContent>
+              </v:textbox>
+            </v:shape>
+            <v:shape id="_x0000_s1795" type="#_x0000_t202" style="position:absolute;left:4643;top:6594;width:473;height:509" filled="f" stroked="f">
+              <v:textbox>
+                <w:txbxContent>
+                  <w:p>
+                    <w:r>
+                      <w:rPr>
+                        <w:rFonts w:hint="eastAsia"/>
+                      </w:rPr>
+                      <w:t>2</w:t>
+                    </w:r>
+                  </w:p>
+                </w:txbxContent>
+              </v:textbox>
+            </v:shape>
+          </v:group>
+        </w:pict>
+      </w:r>
+    </w:p>
+    <w:p>
+      <w:pPr>
+        <w:rPr>
+          <w:rFonts w:ascii="Arial" w:hAnsi="Arial" w:cs="Arial" w:hint="eastAsia"/>
+          <w:color w:val="000000"/>
+          <w:kern w:val="0"/>
+          <w:sz w:val="22"/>
+        </w:rPr>
+      </w:pPr>
+    </w:p>
+    <w:p>
+      <w:pPr>
+        <w:rPr>
+          <w:rFonts w:ascii="Arial" w:hAnsi="Arial" w:cs="Arial" w:hint="eastAsia"/>
+          <w:color w:val="000000"/>
+          <w:kern w:val="0"/>
+          <w:sz w:val="22"/>
+        </w:rPr>
+      </w:pPr>
+    </w:p>
+    <w:p>
+      <w:pPr>
+        <w:rPr>
+          <w:rFonts w:ascii="Arial" w:hAnsi="Arial" w:cs="Arial" w:hint="eastAsia"/>
+          <w:color w:val="000000"/>
+          <w:kern w:val="0"/>
+          <w:sz w:val="22"/>
+        </w:rPr>
+      </w:pPr>
+    </w:p>
+    <w:p>
+      <w:pPr>
+        <w:rPr>
+          <w:rFonts w:ascii="Arial" w:hAnsi="Arial" w:cs="Arial" w:hint="eastAsia"/>
+          <w:color w:val="000000"/>
+          <w:kern w:val="0"/>
+          <w:sz w:val="22"/>
+        </w:rPr>
+      </w:pPr>
+    </w:p>
+    <w:p>
+      <w:pPr>
+        <w:rPr>
+          <w:rFonts w:ascii="Arial" w:hAnsi="Arial" w:cs="Arial" w:hint="eastAsia"/>
+          <w:color w:val="000000"/>
+          <w:kern w:val="0"/>
+          <w:sz w:val="22"/>
+        </w:rPr>
+      </w:pPr>
+    </w:p>
+    <w:p>
+      <w:pPr>
+        <w:rPr>
+          <w:rFonts w:ascii="Arial" w:hAnsi="Arial" w:cs="Arial" w:hint="eastAsia"/>
+          <w:color w:val="000000"/>
+          <w:kern w:val="0"/>
+          <w:sz w:val="22"/>
+        </w:rPr>
+      </w:pPr>
+    </w:p>
+    <w:p>
+      <w:pPr>
+        <w:rPr>
+          <w:rFonts w:ascii="Arial" w:hAnsi="Arial" w:cs="Arial" w:hint="eastAsia"/>
+          <w:color w:val="000000"/>
+          <w:kern w:val="0"/>
+          <w:sz w:val="22"/>
+        </w:rPr>
+      </w:pPr>
+    </w:p>
+    <w:p>
+      <w:pPr>
+        <w:rPr>
+          <w:rFonts w:ascii="Arial" w:hAnsi="Arial" w:cs="Arial" w:hint="eastAsia"/>
+          <w:color w:val="000000"/>
+          <w:kern w:val="0"/>
+          <w:sz w:val="22"/>
+        </w:rPr>
+      </w:pPr>
+    </w:p>
+    <w:p>
+      <w:pPr>
+        <w:rPr>
+          <w:rFonts w:ascii="Arial" w:hAnsi="Arial" w:cs="Arial" w:hint="eastAsia"/>
+          <w:color w:val="000000"/>
+          <w:kern w:val="0"/>
+          <w:sz w:val="22"/>
+        </w:rPr>
+      </w:pPr>
+    </w:p>
+    <w:p>
+      <w:pPr>
+        <w:rPr>
+          <w:rFonts w:ascii="Arial" w:hAnsi="Arial" w:cs="Arial" w:hint="eastAsia"/>
+          <w:color w:val="000000"/>
+          <w:kern w:val="0"/>
+          <w:sz w:val="22"/>
+        </w:rPr>
+      </w:pPr>
     </w:p>
     <w:p>
       <w:pPr>
@@ -13197,12 +14572,21 @@
         </w:numPr>
         <w:ind w:firstLineChars="0"/>
         <w:rPr>
+          <w:rFonts w:ascii="Arial" w:hAnsi="Arial" w:cs="Arial"/>
+          <w:color w:val="000000"/>
+          <w:kern w:val="0"/>
+          <w:sz w:val="22"/>
+        </w:rPr>
+      </w:pPr>
+      <w:r>
+        <w:rPr>
           <w:rFonts w:ascii="Arial" w:hAnsi="Arial" w:cs="Arial" w:hint="eastAsia"/>
           <w:color w:val="000000"/>
           <w:kern w:val="0"/>
           <w:sz w:val="22"/>
         </w:rPr>
-      </w:pPr>
+        <w:t>There might be more than one shortest path to some nodes</w:t>
+      </w:r>
       <w:r>
         <w:rPr>
           <w:rFonts w:ascii="Arial" w:hAnsi="Arial" w:cs="Arial" w:hint="eastAsia"/>
@@ -13210,27 +14594,28 @@
           <w:kern w:val="0"/>
           <w:sz w:val="22"/>
         </w:rPr>
-        <w:t>There might be more than one shortest path to some nodes</w:t>
-      </w:r>
-      <w:r>
+        <w:t>, for example, two paths happened to be with the same length and even more special, they happened to be the shortest two</w:t>
+      </w:r>
+    </w:p>
+    <w:p>
+      <w:pPr>
         <w:rPr>
           <w:rFonts w:ascii="Arial" w:hAnsi="Arial" w:cs="Arial" w:hint="eastAsia"/>
           <w:color w:val="000000"/>
           <w:kern w:val="0"/>
           <w:sz w:val="22"/>
         </w:rPr>
-        <w:t>, for example, two paths happened to be with the same length and even more special, they happened to be the shortest two</w:t>
-      </w:r>
-    </w:p>
-    <w:p>
-      <w:pPr>
+      </w:pPr>
+      <w:r>
         <w:rPr>
           <w:rFonts w:ascii="Arial" w:hAnsi="Arial" w:cs="Arial" w:hint="eastAsia"/>
           <w:color w:val="000000"/>
           <w:kern w:val="0"/>
           <w:sz w:val="22"/>
         </w:rPr>
-      </w:pPr>
+        <w:t xml:space="preserve">It is much more complex, however, the program can also deal with such conditions by the help of </w:t>
+      </w:r>
+      <w:proofErr w:type="gramStart"/>
       <w:r>
         <w:rPr>
           <w:rFonts w:ascii="Arial" w:hAnsi="Arial" w:cs="Arial" w:hint="eastAsia"/>
@@ -13238,79 +14623,684 @@
           <w:kern w:val="0"/>
           <w:sz w:val="22"/>
         </w:rPr>
+        <w:t>ref[</w:t>
+      </w:r>
+      <w:proofErr w:type="gramEnd"/>
+      <w:r>
+        <w:rPr>
+          <w:rFonts w:ascii="Arial" w:hAnsi="Arial" w:cs="Arial" w:hint="eastAsia"/>
+          <w:color w:val="000000"/>
+          <w:kern w:val="0"/>
+          <w:sz w:val="22"/>
+        </w:rPr>
+        <w:t>2].</w:t>
+      </w:r>
+    </w:p>
+    <w:p>
+      <w:pPr>
+        <w:rPr>
+          <w:rFonts w:ascii="Arial" w:hAnsi="Arial" w:cs="Arial"/>
+          <w:color w:val="000000"/>
+          <w:kern w:val="0"/>
+          <w:sz w:val="22"/>
+        </w:rPr>
+      </w:pPr>
+    </w:p>
+    <w:p>
+      <w:pPr>
+        <w:rPr>
+          <w:rFonts w:ascii="Arial" w:hAnsi="Arial" w:cs="Arial"/>
+          <w:color w:val="000000"/>
+          <w:kern w:val="0"/>
+          <w:sz w:val="22"/>
+        </w:rPr>
+      </w:pPr>
+      <w:r>
+        <w:rPr>
+          <w:rFonts w:ascii="Arial" w:hAnsi="Arial" w:cs="Arial" w:hint="eastAsia"/>
+          <w:color w:val="000000"/>
+          <w:kern w:val="0"/>
+          <w:sz w:val="22"/>
+        </w:rPr>
+        <w:t xml:space="preserve">Obviously, the final </w:t>
+      </w:r>
+      <w:proofErr w:type="spellStart"/>
+      <w:r>
+        <w:rPr>
+          <w:rFonts w:ascii="Arial" w:hAnsi="Arial" w:cs="Arial" w:hint="eastAsia"/>
+          <w:color w:val="000000"/>
+          <w:kern w:val="0"/>
+          <w:sz w:val="22"/>
+        </w:rPr>
+        <w:t>betweenness</w:t>
+      </w:r>
+      <w:proofErr w:type="spellEnd"/>
+      <w:r>
+        <w:rPr>
+          <w:rFonts w:ascii="Arial" w:hAnsi="Arial" w:cs="Arial" w:hint="eastAsia"/>
+          <w:color w:val="000000"/>
+          <w:kern w:val="0"/>
+          <w:sz w:val="22"/>
+        </w:rPr>
+        <w:t xml:space="preserve"> can be </w:t>
+      </w:r>
+      <w:proofErr w:type="gramStart"/>
+      <w:r>
+        <w:rPr>
+          <w:rFonts w:ascii="Arial" w:hAnsi="Arial" w:cs="Arial" w:hint="eastAsia"/>
+          <w:color w:val="000000"/>
+          <w:kern w:val="0"/>
+          <w:sz w:val="22"/>
+        </w:rPr>
+        <w:t>calculate</w:t>
+      </w:r>
+      <w:proofErr w:type="gramEnd"/>
+      <w:r>
+        <w:rPr>
+          <w:rFonts w:ascii="Arial" w:hAnsi="Arial" w:cs="Arial" w:hint="eastAsia"/>
+          <w:color w:val="000000"/>
+          <w:kern w:val="0"/>
+          <w:sz w:val="22"/>
+        </w:rPr>
+        <w:t xml:space="preserve"> by overlaying all the shortest-path graphs for all the nodes.</w:t>
+      </w:r>
+      <w:r>
+        <w:rPr>
+          <w:rFonts w:ascii="Arial" w:hAnsi="Arial" w:cs="Arial" w:hint="eastAsia"/>
+          <w:color w:val="000000"/>
+          <w:kern w:val="0"/>
+          <w:sz w:val="22"/>
+        </w:rPr>
+        <w:t xml:space="preserve"> Under some theoretical consideration, the </w:t>
+      </w:r>
+      <w:proofErr w:type="spellStart"/>
+      <w:r>
+        <w:rPr>
+          <w:rFonts w:ascii="Arial" w:hAnsi="Arial" w:cs="Arial" w:hint="eastAsia"/>
+          <w:color w:val="000000"/>
+          <w:kern w:val="0"/>
+          <w:sz w:val="22"/>
+        </w:rPr>
+        <w:t>betweenness</w:t>
+      </w:r>
+      <w:proofErr w:type="spellEnd"/>
+      <w:r>
+        <w:rPr>
+          <w:rFonts w:ascii="Arial" w:hAnsi="Arial" w:cs="Arial" w:hint="eastAsia"/>
+          <w:color w:val="000000"/>
+          <w:kern w:val="0"/>
+          <w:sz w:val="22"/>
+        </w:rPr>
+        <w:t xml:space="preserve"> may be normalized as</w:t>
+      </w:r>
+    </w:p>
+    <w:p>
+      <w:pPr>
+        <w:jc w:val="center"/>
+        <w:rPr>
+          <w:rFonts w:ascii="Arial" w:hAnsi="Arial" w:cs="Arial"/>
+          <w:color w:val="000000"/>
+          <w:kern w:val="0"/>
+          <w:sz w:val="22"/>
+        </w:rPr>
+      </w:pPr>
+      <w:r>
+        <w:rPr>
+          <w:rFonts w:ascii="Arial" w:hAnsi="Arial" w:cs="Arial"/>
+          <w:color w:val="000000"/>
+          <w:kern w:val="0"/>
+          <w:position w:val="-28"/>
+          <w:sz w:val="22"/>
+        </w:rPr>
+        <w:object w:dxaOrig="1600" w:dyaOrig="720">
+          <v:shape id="_x0000_i1048" type="#_x0000_t75" style="width:80pt;height:36pt" o:ole="">
+            <v:imagedata r:id="rId72" o:title=""/>
+          </v:shape>
+          <o:OLEObject Type="Embed" ProgID="Equation.3" ShapeID="_x0000_i1048" DrawAspect="Content" ObjectID="_1354368455" r:id="rId73"/>
+        </w:object>
+      </w:r>
+    </w:p>
+    <w:p>
+      <w:pPr>
+        <w:rPr>
+          <w:rFonts w:ascii="Arial" w:hAnsi="Arial" w:cs="Arial"/>
+          <w:color w:val="000000"/>
+          <w:kern w:val="0"/>
+          <w:sz w:val="22"/>
+        </w:rPr>
+      </w:pPr>
+      <w:r>
+        <w:rPr>
+          <w:rFonts w:ascii="Arial" w:hAnsi="Arial" w:cs="Arial" w:hint="eastAsia"/>
+          <w:color w:val="000000"/>
+          <w:kern w:val="0"/>
+          <w:sz w:val="22"/>
+        </w:rPr>
+        <w:t>The numerator is the number of shortest paths passed through edge (</w:t>
+      </w:r>
+      <w:proofErr w:type="spellStart"/>
+      <w:r>
+        <w:rPr>
+          <w:rFonts w:ascii="Arial" w:hAnsi="Arial" w:cs="Arial" w:hint="eastAsia"/>
+          <w:color w:val="000000"/>
+          <w:kern w:val="0"/>
+          <w:sz w:val="22"/>
+        </w:rPr>
+        <w:t>i</w:t>
+      </w:r>
+      <w:proofErr w:type="gramStart"/>
+      <w:r>
+        <w:rPr>
+          <w:rFonts w:ascii="Arial" w:hAnsi="Arial" w:cs="Arial" w:hint="eastAsia"/>
+          <w:color w:val="000000"/>
+          <w:kern w:val="0"/>
+          <w:sz w:val="22"/>
+        </w:rPr>
+        <w:t>,j</w:t>
+      </w:r>
+      <w:proofErr w:type="spellEnd"/>
+      <w:proofErr w:type="gramEnd"/>
+      <w:r>
+        <w:rPr>
+          <w:rFonts w:ascii="Arial" w:hAnsi="Arial" w:cs="Arial" w:hint="eastAsia"/>
+          <w:color w:val="000000"/>
+          <w:kern w:val="0"/>
+          <w:sz w:val="22"/>
+        </w:rPr>
+        <w:t>), which is calculated as above, while the denominator is the maximum number of possible shortest paths, which is always a constant value for a certain graph.</w:t>
+      </w:r>
+    </w:p>
+    <w:p>
+      <w:pPr>
+        <w:widowControl/>
+        <w:spacing w:before="100" w:beforeAutospacing="1" w:after="100" w:afterAutospacing="1"/>
+        <w:outlineLvl w:val="3"/>
+        <w:rPr>
+          <w:rFonts w:ascii="Arial" w:eastAsia="SimSun" w:hAnsi="Arial" w:cs="Arial"/>
+          <w:b/>
+          <w:bCs/>
+          <w:color w:val="000000"/>
+          <w:kern w:val="0"/>
+          <w:sz w:val="24"/>
+          <w:szCs w:val="24"/>
+        </w:rPr>
+      </w:pPr>
+      <w:r>
+        <w:rPr>
+          <w:rFonts w:ascii="Arial" w:eastAsia="SimSun" w:hAnsi="Arial" w:cs="Arial" w:hint="eastAsia"/>
+          <w:b/>
+          <w:bCs/>
+          <w:color w:val="000000"/>
+          <w:kern w:val="0"/>
+          <w:sz w:val="24"/>
+          <w:szCs w:val="24"/>
+        </w:rPr>
+        <w:t>Consideration of edge weights of a directed graph</w:t>
+      </w:r>
+    </w:p>
+    <w:p>
+      <w:pPr>
+        <w:rPr>
+          <w:rFonts w:ascii="Arial" w:hAnsi="Arial" w:cs="Arial"/>
+          <w:color w:val="000000"/>
+          <w:kern w:val="0"/>
+          <w:sz w:val="22"/>
+        </w:rPr>
+      </w:pPr>
+      <w:r>
+        <w:rPr>
+          <w:rFonts w:ascii="Arial" w:hAnsi="Arial" w:cs="Arial" w:hint="eastAsia"/>
+          <w:color w:val="000000"/>
+          <w:kern w:val="0"/>
+          <w:sz w:val="22"/>
+        </w:rPr>
         <w:lastRenderedPageBreak/>
-        <w:t>It is much more complex, however, the program can also deal with such conditions by the help of ref[2].</w:t>
-      </w:r>
-    </w:p>
-    <w:p>
-      <w:pPr>
+        <w:t>It should always be careful when dealing with weighted graphs.</w:t>
+      </w:r>
+      <w:r>
         <w:rPr>
           <w:rFonts w:ascii="Arial" w:hAnsi="Arial" w:cs="Arial" w:hint="eastAsia"/>
           <w:color w:val="000000"/>
           <w:kern w:val="0"/>
           <w:sz w:val="22"/>
         </w:rPr>
-      </w:pPr>
-    </w:p>
-    <w:p>
-      <w:pPr>
+        <w:t xml:space="preserve"> The weights are not mere numbers, in fact, they have their unique meaning.</w:t>
+      </w:r>
+      <w:r>
         <w:rPr>
           <w:rFonts w:ascii="Arial" w:hAnsi="Arial" w:cs="Arial" w:hint="eastAsia"/>
           <w:color w:val="000000"/>
           <w:kern w:val="0"/>
           <w:sz w:val="22"/>
         </w:rPr>
-      </w:pPr>
-    </w:p>
-    <w:p>
-      <w:pPr>
+        <w:t xml:space="preserve"> In some cases, the larger the edge weight is, the farther the two terminals should be. The most obvious example is the traffic map, while an edge weight may be the distance between two cities. However, there are also some cases, in which a larger edge weight may mean </w:t>
+      </w:r>
+      <w:r>
         <w:rPr>
           <w:rFonts w:ascii="Arial" w:hAnsi="Arial" w:cs="Arial" w:hint="eastAsia"/>
           <w:color w:val="000000"/>
           <w:kern w:val="0"/>
           <w:sz w:val="22"/>
         </w:rPr>
-      </w:pPr>
-    </w:p>
-    <w:p>
-      <w:pPr>
+        <w:t>that</w:t>
+      </w:r>
+      <w:r>
         <w:rPr>
           <w:rFonts w:ascii="Arial" w:hAnsi="Arial" w:cs="Arial" w:hint="eastAsia"/>
           <w:color w:val="000000"/>
           <w:kern w:val="0"/>
           <w:sz w:val="22"/>
         </w:rPr>
-      </w:pPr>
-    </w:p>
-    <w:p>
-      <w:pPr>
+        <w:t xml:space="preserve"> </w:t>
+      </w:r>
+      <w:r>
         <w:rPr>
           <w:rFonts w:ascii="Arial" w:hAnsi="Arial" w:cs="Arial" w:hint="eastAsia"/>
           <w:color w:val="000000"/>
           <w:kern w:val="0"/>
           <w:sz w:val="22"/>
         </w:rPr>
-      </w:pPr>
-    </w:p>
-    <w:p>
-      <w:pPr>
-        <w:rPr>
-          <w:rFonts w:ascii="Arial" w:eastAsia="SimSun" w:hAnsi="Arial" w:cs="Arial"/>
+        <w:t xml:space="preserve">the two terminals are closer, for instance, in our active power graphs: the larger the active power is </w:t>
+      </w:r>
+      <w:r>
+        <w:rPr>
+          <w:rFonts w:ascii="Arial" w:hAnsi="Arial" w:cs="Arial"/>
           <w:color w:val="000000"/>
           <w:kern w:val="0"/>
           <w:sz w:val="22"/>
         </w:rPr>
-      </w:pPr>
-    </w:p>
-    <w:p>
-      <w:pPr>
-        <w:rPr>
-          <w:rFonts w:ascii="Arial" w:eastAsia="SimSun" w:hAnsi="Arial" w:cs="Arial"/>
+        <w:t>transferred</w:t>
+      </w:r>
+      <w:r>
+        <w:rPr>
+          <w:rFonts w:ascii="Arial" w:hAnsi="Arial" w:cs="Arial" w:hint="eastAsia"/>
           <w:color w:val="000000"/>
           <w:kern w:val="0"/>
           <w:sz w:val="22"/>
         </w:rPr>
-      </w:pPr>
+        <w:t>, the closer the two buses should be from the point of view of electric distance.</w:t>
+      </w:r>
+    </w:p>
+    <w:p>
+      <w:pPr>
+        <w:rPr>
+          <w:rFonts w:ascii="Arial" w:hAnsi="Arial" w:cs="Arial" w:hint="eastAsia"/>
+          <w:color w:val="000000"/>
+          <w:kern w:val="0"/>
+          <w:sz w:val="22"/>
+        </w:rPr>
+      </w:pPr>
+      <w:r>
+        <w:rPr>
+          <w:rFonts w:ascii="Arial" w:hAnsi="Arial" w:cs="Arial" w:hint="eastAsia"/>
+          <w:color w:val="000000"/>
+          <w:kern w:val="0"/>
+          <w:sz w:val="22"/>
+        </w:rPr>
+        <w:t xml:space="preserve">It is a dilemma, since we want to use an index calculated by the number of passed </w:t>
+      </w:r>
+      <w:r>
+        <w:rPr>
+          <w:rFonts w:ascii="Arial" w:hAnsi="Arial" w:cs="Arial" w:hint="eastAsia"/>
+          <w:b/>
+          <w:color w:val="000000"/>
+          <w:kern w:val="0"/>
+          <w:sz w:val="22"/>
+          <w:u w:val="single"/>
+        </w:rPr>
+        <w:t>shortest</w:t>
+      </w:r>
+      <w:r>
+        <w:rPr>
+          <w:rFonts w:ascii="Arial" w:hAnsi="Arial" w:cs="Arial" w:hint="eastAsia"/>
+          <w:color w:val="000000"/>
+          <w:kern w:val="0"/>
+          <w:sz w:val="22"/>
+        </w:rPr>
+        <w:t xml:space="preserve"> paths, which means that an edge should be important if more shortest paths are passed through it, </w:t>
+      </w:r>
+      <w:r>
+        <w:rPr>
+          <w:rFonts w:ascii="Arial" w:hAnsi="Arial" w:cs="Arial" w:hint="eastAsia"/>
+          <w:color w:val="000000"/>
+          <w:kern w:val="0"/>
+          <w:sz w:val="22"/>
+        </w:rPr>
+        <w:t>but</w:t>
+      </w:r>
+      <w:r>
+        <w:rPr>
+          <w:rFonts w:ascii="Arial" w:hAnsi="Arial" w:cs="Arial" w:hint="eastAsia"/>
+          <w:color w:val="000000"/>
+          <w:kern w:val="0"/>
+          <w:sz w:val="22"/>
+        </w:rPr>
+        <w:t xml:space="preserve"> the larger the active power are transferred through this edge, the larger the edge weight should be, which cause the two terminals to be mathematically farther. </w:t>
+      </w:r>
+      <w:r>
+        <w:rPr>
+          <w:rFonts w:ascii="Arial" w:hAnsi="Arial" w:cs="Arial"/>
+          <w:color w:val="000000"/>
+          <w:kern w:val="0"/>
+          <w:sz w:val="22"/>
+        </w:rPr>
+        <w:t>A</w:t>
+      </w:r>
+      <w:r>
+        <w:rPr>
+          <w:rFonts w:ascii="Arial" w:hAnsi="Arial" w:cs="Arial" w:hint="eastAsia"/>
+          <w:color w:val="000000"/>
+          <w:kern w:val="0"/>
+          <w:sz w:val="22"/>
+        </w:rPr>
+        <w:t xml:space="preserve"> tradeoff is to use the inverse of the </w:t>
+      </w:r>
+      <w:r>
+        <w:rPr>
+          <w:rFonts w:ascii="Arial" w:hAnsi="Arial" w:cs="Arial"/>
+          <w:color w:val="000000"/>
+          <w:kern w:val="0"/>
+          <w:sz w:val="22"/>
+        </w:rPr>
+        <w:t>transferred</w:t>
+      </w:r>
+      <w:r>
+        <w:rPr>
+          <w:rFonts w:ascii="Arial" w:hAnsi="Arial" w:cs="Arial" w:hint="eastAsia"/>
+          <w:color w:val="000000"/>
+          <w:kern w:val="0"/>
+          <w:sz w:val="22"/>
+        </w:rPr>
+        <w:t xml:space="preserve"> active power as the edge weight, just what I have done in my program.</w:t>
+      </w:r>
+      <w:r>
+        <w:rPr>
+          <w:rFonts w:ascii="Arial" w:hAnsi="Arial" w:cs="Arial" w:hint="eastAsia"/>
+          <w:color w:val="000000"/>
+          <w:kern w:val="0"/>
+          <w:sz w:val="22"/>
+        </w:rPr>
+        <w:t xml:space="preserve"> It is somewhat arbitrary, but it does obey most of the pre-conditions.</w:t>
+      </w:r>
+    </w:p>
+    <w:p>
+      <w:pPr>
+        <w:rPr>
+          <w:rFonts w:ascii="Arial" w:hAnsi="Arial" w:cs="Arial" w:hint="eastAsia"/>
+          <w:color w:val="000000"/>
+          <w:kern w:val="0"/>
+          <w:sz w:val="22"/>
+        </w:rPr>
+      </w:pPr>
+      <w:r>
+        <w:rPr>
+          <w:rFonts w:ascii="Arial" w:hAnsi="Arial" w:cs="Arial" w:hint="eastAsia"/>
+          <w:color w:val="000000"/>
+          <w:kern w:val="0"/>
+          <w:sz w:val="22"/>
+        </w:rPr>
+        <w:t xml:space="preserve">Furthermore, it should be emphasized that whenever the shortest-path graphs are determined, all the subsequent calculations are </w:t>
+      </w:r>
+      <w:r>
+        <w:rPr>
+          <w:rFonts w:ascii="Arial" w:hAnsi="Arial" w:cs="Arial" w:hint="eastAsia"/>
+          <w:color w:val="000000"/>
+          <w:kern w:val="0"/>
+          <w:sz w:val="22"/>
+        </w:rPr>
+        <w:t xml:space="preserve">independent of the concrete values of those edge weights. However, if both the topological properties and the physical parameters are to be considered, the final edge </w:t>
+      </w:r>
+      <w:proofErr w:type="spellStart"/>
+      <w:r>
+        <w:rPr>
+          <w:rFonts w:ascii="Arial" w:hAnsi="Arial" w:cs="Arial" w:hint="eastAsia"/>
+          <w:color w:val="000000"/>
+          <w:kern w:val="0"/>
+          <w:sz w:val="22"/>
+        </w:rPr>
+        <w:t>betweenness</w:t>
+      </w:r>
+      <w:proofErr w:type="spellEnd"/>
+      <w:r>
+        <w:rPr>
+          <w:rFonts w:ascii="Arial" w:hAnsi="Arial" w:cs="Arial" w:hint="eastAsia"/>
+          <w:color w:val="000000"/>
+          <w:kern w:val="0"/>
+          <w:sz w:val="22"/>
+        </w:rPr>
+        <w:t xml:space="preserve"> should also be multiplied by the </w:t>
+      </w:r>
+      <w:r>
+        <w:rPr>
+          <w:rFonts w:ascii="Arial" w:hAnsi="Arial" w:cs="Arial"/>
+          <w:color w:val="000000"/>
+          <w:kern w:val="0"/>
+          <w:sz w:val="22"/>
+        </w:rPr>
+        <w:t>transferred</w:t>
+      </w:r>
+      <w:r>
+        <w:rPr>
+          <w:rFonts w:ascii="Arial" w:hAnsi="Arial" w:cs="Arial" w:hint="eastAsia"/>
+          <w:color w:val="000000"/>
+          <w:kern w:val="0"/>
+          <w:sz w:val="22"/>
+        </w:rPr>
+        <w:t xml:space="preserve"> </w:t>
+      </w:r>
+      <w:r>
+        <w:rPr>
+          <w:rFonts w:ascii="Arial" w:hAnsi="Arial" w:cs="Arial" w:hint="eastAsia"/>
+          <w:color w:val="000000"/>
+          <w:kern w:val="0"/>
+          <w:sz w:val="22"/>
+        </w:rPr>
+        <w:t>active power, which means that an edge is more important if</w:t>
+      </w:r>
+    </w:p>
+    <w:p>
+      <w:pPr>
+        <w:pStyle w:val="ListParagraph"/>
+        <w:numPr>
+          <w:ilvl w:val="0"/>
+          <w:numId w:val="6"/>
+        </w:numPr>
+        <w:ind w:firstLineChars="0"/>
+        <w:rPr>
+          <w:rFonts w:ascii="Arial" w:hAnsi="Arial" w:cs="Arial"/>
+          <w:color w:val="000000"/>
+          <w:kern w:val="0"/>
+          <w:sz w:val="22"/>
+        </w:rPr>
+      </w:pPr>
+      <w:r>
+        <w:rPr>
+          <w:rFonts w:ascii="Arial" w:hAnsi="Arial" w:cs="Arial"/>
+          <w:color w:val="000000"/>
+          <w:kern w:val="0"/>
+          <w:sz w:val="22"/>
+        </w:rPr>
+        <w:t>it transfers more active power</w:t>
+      </w:r>
+    </w:p>
+    <w:p>
+      <w:pPr>
+        <w:pStyle w:val="ListParagraph"/>
+        <w:numPr>
+          <w:ilvl w:val="0"/>
+          <w:numId w:val="6"/>
+        </w:numPr>
+        <w:ind w:firstLineChars="0"/>
+        <w:rPr>
+          <w:rFonts w:ascii="Arial" w:hAnsi="Arial" w:cs="Arial" w:hint="eastAsia"/>
+          <w:color w:val="000000"/>
+          <w:kern w:val="0"/>
+          <w:sz w:val="22"/>
+        </w:rPr>
+      </w:pPr>
+      <w:r>
+        <w:rPr>
+          <w:rFonts w:ascii="Arial" w:hAnsi="Arial" w:cs="Arial" w:hint="eastAsia"/>
+          <w:color w:val="000000"/>
+          <w:kern w:val="0"/>
+          <w:sz w:val="22"/>
+        </w:rPr>
+        <w:t xml:space="preserve">it is graph-theoretically important (with higher edge </w:t>
+      </w:r>
+      <w:proofErr w:type="spellStart"/>
+      <w:r>
+        <w:rPr>
+          <w:rFonts w:ascii="Arial" w:hAnsi="Arial" w:cs="Arial" w:hint="eastAsia"/>
+          <w:color w:val="000000"/>
+          <w:kern w:val="0"/>
+          <w:sz w:val="22"/>
+        </w:rPr>
+        <w:t>betweenness</w:t>
+      </w:r>
+      <w:proofErr w:type="spellEnd"/>
+      <w:r>
+        <w:rPr>
+          <w:rFonts w:ascii="Arial" w:hAnsi="Arial" w:cs="Arial" w:hint="eastAsia"/>
+          <w:color w:val="000000"/>
+          <w:kern w:val="0"/>
+          <w:sz w:val="22"/>
+        </w:rPr>
+        <w:t>)</w:t>
+      </w:r>
+    </w:p>
+    <w:p>
+      <w:pPr>
+        <w:rPr>
+          <w:rFonts w:ascii="Arial" w:hAnsi="Arial" w:cs="Arial" w:hint="eastAsia"/>
+          <w:color w:val="000000"/>
+          <w:kern w:val="0"/>
+          <w:sz w:val="22"/>
+        </w:rPr>
+      </w:pPr>
+    </w:p>
+    <w:p>
+      <w:pPr>
+        <w:rPr>
+          <w:rFonts w:ascii="Arial" w:hAnsi="Arial" w:cs="Arial" w:hint="eastAsia"/>
+          <w:color w:val="000000"/>
+          <w:kern w:val="0"/>
+          <w:sz w:val="22"/>
+        </w:rPr>
+      </w:pPr>
+      <w:r>
+        <w:rPr>
+          <w:rFonts w:ascii="Arial" w:hAnsi="Arial" w:cs="Arial" w:hint="eastAsia"/>
+          <w:color w:val="000000"/>
+          <w:kern w:val="0"/>
+          <w:sz w:val="22"/>
+        </w:rPr>
+        <w:t xml:space="preserve">Edge </w:t>
+      </w:r>
+      <w:proofErr w:type="spellStart"/>
+      <w:r>
+        <w:rPr>
+          <w:rFonts w:ascii="Arial" w:hAnsi="Arial" w:cs="Arial" w:hint="eastAsia"/>
+          <w:color w:val="000000"/>
+          <w:kern w:val="0"/>
+          <w:sz w:val="22"/>
+        </w:rPr>
+        <w:t>betweenness</w:t>
+      </w:r>
+      <w:proofErr w:type="spellEnd"/>
+      <w:r>
+        <w:rPr>
+          <w:rFonts w:ascii="Arial" w:hAnsi="Arial" w:cs="Arial" w:hint="eastAsia"/>
+          <w:color w:val="000000"/>
+          <w:kern w:val="0"/>
+          <w:sz w:val="22"/>
+        </w:rPr>
+        <w:t xml:space="preserve"> is a global index, which is by now hard to be imagined in real world. However, I hope it contains some information that has not </w:t>
+      </w:r>
+      <w:proofErr w:type="gramStart"/>
+      <w:r>
+        <w:rPr>
+          <w:rFonts w:ascii="Arial" w:hAnsi="Arial" w:cs="Arial" w:hint="eastAsia"/>
+          <w:color w:val="000000"/>
+          <w:kern w:val="0"/>
+          <w:sz w:val="22"/>
+        </w:rPr>
+        <w:t>be</w:t>
+      </w:r>
+      <w:proofErr w:type="gramEnd"/>
+      <w:r>
+        <w:rPr>
+          <w:rFonts w:ascii="Arial" w:hAnsi="Arial" w:cs="Arial" w:hint="eastAsia"/>
+          <w:color w:val="000000"/>
+          <w:kern w:val="0"/>
+          <w:sz w:val="22"/>
+        </w:rPr>
+        <w:t xml:space="preserve"> noticed before, the information only can be obtained from a macroscopic view.</w:t>
+      </w:r>
+    </w:p>
+    <w:p>
+      <w:pPr>
+        <w:rPr>
+          <w:rFonts w:ascii="Arial" w:hAnsi="Arial" w:cs="Arial" w:hint="eastAsia"/>
+          <w:color w:val="000000"/>
+          <w:kern w:val="0"/>
+          <w:sz w:val="22"/>
+        </w:rPr>
+      </w:pPr>
+    </w:p>
+    <w:p>
+      <w:pPr>
+        <w:rPr>
+          <w:rFonts w:ascii="Arial" w:hAnsi="Arial" w:cs="Arial" w:hint="eastAsia"/>
+          <w:color w:val="000000"/>
+          <w:kern w:val="0"/>
+          <w:sz w:val="22"/>
+        </w:rPr>
+      </w:pPr>
+      <w:r>
+        <w:rPr>
+          <w:rFonts w:ascii="Arial" w:hAnsi="Arial" w:cs="Arial" w:hint="eastAsia"/>
+          <w:color w:val="000000"/>
+          <w:kern w:val="0"/>
+          <w:sz w:val="22"/>
+        </w:rPr>
+        <w:t xml:space="preserve">Finally, one can notice that the </w:t>
+      </w:r>
+      <w:r>
+        <w:rPr>
+          <w:rFonts w:ascii="Arial" w:hAnsi="Arial" w:cs="Arial"/>
+          <w:color w:val="000000"/>
+          <w:kern w:val="0"/>
+          <w:sz w:val="22"/>
+        </w:rPr>
+        <w:t>calculations of all the edge betweennesses are</w:t>
+      </w:r>
+      <w:r>
+        <w:rPr>
+          <w:rFonts w:ascii="Arial" w:hAnsi="Arial" w:cs="Arial" w:hint="eastAsia"/>
+          <w:color w:val="000000"/>
+          <w:kern w:val="0"/>
+          <w:sz w:val="22"/>
+        </w:rPr>
+        <w:t xml:space="preserve"> based on the processing of shortest-path graphs for all the nodes. Since the </w:t>
+      </w:r>
+      <w:r>
+        <w:rPr>
+          <w:rFonts w:ascii="Arial" w:hAnsi="Arial" w:cs="Arial"/>
+          <w:color w:val="000000"/>
+          <w:kern w:val="0"/>
+          <w:sz w:val="22"/>
+        </w:rPr>
+        <w:t>operations of all the shortest-path graphs are</w:t>
+      </w:r>
+      <w:r>
+        <w:rPr>
+          <w:rFonts w:ascii="Arial" w:hAnsi="Arial" w:cs="Arial" w:hint="eastAsia"/>
+          <w:color w:val="000000"/>
+          <w:kern w:val="0"/>
+          <w:sz w:val="22"/>
+        </w:rPr>
+        <w:t xml:space="preserve"> totally independent with each other, the calculation may be not too difficult to be grid-enabled.</w:t>
+      </w:r>
     </w:p>
     <w:p>
       <w:pPr>
@@ -13331,6 +15321,7 @@
           <w:sz w:val="24"/>
           <w:szCs w:val="24"/>
         </w:rPr>
+        <w:lastRenderedPageBreak/>
         <w:drawing>
           <wp:inline distT="0" distB="0" distL="0" distR="0">
             <wp:extent cx="5104190" cy="4593771"/>
@@ -13349,7 +15340,7 @@
                     </pic:cNvPicPr>
                   </pic:nvPicPr>
                   <pic:blipFill>
-                    <a:blip r:embed="rId72" cstate="print"/>
+                    <a:blip r:embed="rId74" cstate="print"/>
                     <a:srcRect/>
                     <a:stretch>
                       <a:fillRect/>
@@ -13404,271 +15395,6 @@
         </w:rPr>
         <w:br/>
       </w:r>
-      <w:r>
-        <w:rPr>
-          <w:rFonts w:ascii="Arial" w:eastAsia="SimSun" w:hAnsi="Arial" w:cs="Arial"/>
-          <w:color w:val="000000"/>
-          <w:kern w:val="0"/>
-          <w:sz w:val="26"/>
-          <w:szCs w:val="26"/>
-        </w:rPr>
-        <w:t>What I have done in pan-European network as well as the InterPSS UCTE sample case is to analyze the so-called "edge-betweenness" for all the branches within the network. The edge-betweenness is an index to describe how many shortest paths (of all possible vertex pairs) are passing current branch. Those branches with higher edge betweenness values should be more important than other branches.</w:t>
-      </w:r>
-      <w:r>
-        <w:rPr>
-          <w:rFonts w:ascii="SimSun" w:eastAsia="SimSun" w:hAnsi="SimSun" w:cs="SimSun"/>
-          <w:kern w:val="0"/>
-          <w:sz w:val="24"/>
-          <w:szCs w:val="24"/>
-        </w:rPr>
-        <w:br/>
-      </w:r>
-      <w:r>
-        <w:rPr>
-          <w:rFonts w:ascii="SimSun" w:eastAsia="SimSun" w:hAnsi="SimSun" w:cs="SimSun"/>
-          <w:kern w:val="0"/>
-          <w:sz w:val="24"/>
-          <w:szCs w:val="24"/>
-        </w:rPr>
-        <w:br/>
-      </w:r>
-      <w:r>
-        <w:rPr>
-          <w:rFonts w:ascii="Arial" w:eastAsia="SimSun" w:hAnsi="Arial" w:cs="Arial"/>
-          <w:color w:val="000000"/>
-          <w:kern w:val="0"/>
-          <w:sz w:val="26"/>
-          <w:szCs w:val="26"/>
-        </w:rPr>
-        <w:t xml:space="preserve">In AC power system, electric current (or electrical power) will be always trying to find shortest paths to go, thus the edge-betweenness index has inherent advantage to evaluate related things. However, it is also </w:t>
-      </w:r>
-      <w:r>
-        <w:rPr>
-          <w:rFonts w:ascii="Arial" w:eastAsia="SimSun" w:hAnsi="Arial" w:cs="Arial"/>
-          <w:color w:val="000000"/>
-          <w:kern w:val="0"/>
-          <w:sz w:val="26"/>
-          <w:szCs w:val="26"/>
-        </w:rPr>
-        <w:lastRenderedPageBreak/>
-        <w:t>important to consider the "weight" of the branch.</w:t>
-      </w:r>
-      <w:r>
-        <w:rPr>
-          <w:rFonts w:ascii="SimSun" w:eastAsia="SimSun" w:hAnsi="SimSun" w:cs="SimSun"/>
-          <w:kern w:val="0"/>
-          <w:sz w:val="24"/>
-          <w:szCs w:val="24"/>
-        </w:rPr>
-        <w:br/>
-      </w:r>
-      <w:r>
-        <w:rPr>
-          <w:rFonts w:ascii="SimSun" w:eastAsia="SimSun" w:hAnsi="SimSun" w:cs="SimSun"/>
-          <w:kern w:val="0"/>
-          <w:sz w:val="24"/>
-          <w:szCs w:val="24"/>
-        </w:rPr>
-        <w:br/>
-      </w:r>
-      <w:r>
-        <w:rPr>
-          <w:rFonts w:ascii="Arial" w:eastAsia="SimSun" w:hAnsi="Arial" w:cs="Arial"/>
-          <w:color w:val="000000"/>
-          <w:kern w:val="0"/>
-          <w:sz w:val="26"/>
-          <w:szCs w:val="26"/>
-        </w:rPr>
-        <w:t>I have successfully write my own code to calculate such edge betweenness from Eurostag load flow results as well as InterPSS AclfNetwork object, with the help of two classical references:</w:t>
-      </w:r>
-      <w:r>
-        <w:rPr>
-          <w:rFonts w:ascii="SimSun" w:eastAsia="SimSun" w:hAnsi="SimSun" w:cs="SimSun"/>
-          <w:kern w:val="0"/>
-          <w:sz w:val="24"/>
-          <w:szCs w:val="24"/>
-        </w:rPr>
-        <w:br/>
-      </w:r>
-      <w:r>
-        <w:rPr>
-          <w:rFonts w:ascii="SimSun" w:eastAsia="SimSun" w:hAnsi="SimSun" w:cs="SimSun"/>
-          <w:kern w:val="0"/>
-          <w:sz w:val="24"/>
-          <w:szCs w:val="24"/>
-        </w:rPr>
-        <w:br/>
-      </w:r>
-      <w:r>
-        <w:rPr>
-          <w:rFonts w:ascii="Arial" w:eastAsia="SimSun" w:hAnsi="Arial" w:cs="Arial"/>
-          <w:color w:val="000000"/>
-          <w:kern w:val="0"/>
-          <w:sz w:val="26"/>
-          <w:szCs w:val="26"/>
-        </w:rPr>
-        <w:t>1. M. E. J. Newman and M. Girvan, Finding and evaluating community structure in networks, Physical Review E69, 026113 (2004)</w:t>
-      </w:r>
-      <w:r>
-        <w:rPr>
-          <w:rFonts w:ascii="SimSun" w:eastAsia="SimSun" w:hAnsi="SimSun" w:cs="SimSun"/>
-          <w:kern w:val="0"/>
-          <w:sz w:val="24"/>
-          <w:szCs w:val="24"/>
-        </w:rPr>
-        <w:br/>
-      </w:r>
-      <w:r>
-        <w:rPr>
-          <w:rFonts w:ascii="Arial" w:eastAsia="SimSun" w:hAnsi="Arial" w:cs="Arial"/>
-          <w:color w:val="000000"/>
-          <w:kern w:val="0"/>
-          <w:sz w:val="26"/>
-          <w:szCs w:val="26"/>
-        </w:rPr>
-        <w:t>2. R. K. Ahuja, T. L. Magnanti, and J. B. Orlin, Network Flows: Theory, Algorithms, and Applications, Prentice Hall, Upper Saddle River,  New Jersey (1993)</w:t>
-      </w:r>
-      <w:r>
-        <w:rPr>
-          <w:rFonts w:ascii="SimSun" w:eastAsia="SimSun" w:hAnsi="SimSun" w:cs="SimSun"/>
-          <w:kern w:val="0"/>
-          <w:sz w:val="24"/>
-          <w:szCs w:val="24"/>
-        </w:rPr>
-        <w:br/>
-      </w:r>
-      <w:r>
-        <w:rPr>
-          <w:rFonts w:ascii="SimSun" w:eastAsia="SimSun" w:hAnsi="SimSun" w:cs="SimSun"/>
-          <w:kern w:val="0"/>
-          <w:sz w:val="24"/>
-          <w:szCs w:val="24"/>
-        </w:rPr>
-        <w:br/>
-      </w:r>
-      <w:r>
-        <w:rPr>
-          <w:rFonts w:ascii="Arial" w:eastAsia="SimSun" w:hAnsi="Arial" w:cs="Arial"/>
-          <w:color w:val="000000"/>
-          <w:kern w:val="0"/>
-          <w:sz w:val="26"/>
-          <w:szCs w:val="26"/>
-        </w:rPr>
-        <w:t>Now I am analyzing the statistic properties of all the edge betweennesses for bulk power systems under both normal condition and critical condition. However, it highly depends on Tony's CPF algorithm, because right now I have no efficient tool to reach the critical point of a power system.</w:t>
-      </w:r>
-      <w:r>
-        <w:rPr>
-          <w:rFonts w:ascii="SimSun" w:eastAsia="SimSun" w:hAnsi="SimSun" w:cs="SimSun"/>
-          <w:kern w:val="0"/>
-          <w:sz w:val="24"/>
-          <w:szCs w:val="24"/>
-        </w:rPr>
-        <w:br/>
-      </w:r>
-      <w:r>
-        <w:rPr>
-          <w:rFonts w:ascii="SimSun" w:eastAsia="SimSun" w:hAnsi="SimSun" w:cs="SimSun"/>
-          <w:kern w:val="0"/>
-          <w:sz w:val="24"/>
-          <w:szCs w:val="24"/>
-        </w:rPr>
-        <w:br/>
-      </w:r>
-      <w:r>
-        <w:rPr>
-          <w:rFonts w:ascii="Arial" w:eastAsia="SimSun" w:hAnsi="Arial" w:cs="Arial"/>
-          <w:color w:val="000000"/>
-          <w:kern w:val="0"/>
-          <w:sz w:val="26"/>
-          <w:szCs w:val="26"/>
-        </w:rPr>
-        <w:t>Furthermore, the edge betweenness calculation may be easy to be "grid-enabled", because the calculation is done by:</w:t>
-      </w:r>
-      <w:r>
-        <w:rPr>
-          <w:rFonts w:ascii="SimSun" w:eastAsia="SimSun" w:hAnsi="SimSun" w:cs="SimSun"/>
-          <w:kern w:val="0"/>
-          <w:sz w:val="24"/>
-          <w:szCs w:val="24"/>
-        </w:rPr>
-        <w:br/>
-      </w:r>
-      <w:r>
-        <w:rPr>
-          <w:rFonts w:ascii="Arial" w:eastAsia="SimSun" w:hAnsi="Arial" w:cs="Arial"/>
-          <w:color w:val="000000"/>
-          <w:kern w:val="0"/>
-          <w:sz w:val="26"/>
-          <w:szCs w:val="26"/>
-        </w:rPr>
-        <w:t>1. For a certain node, create its shortest-path digraph;</w:t>
-      </w:r>
-      <w:r>
-        <w:rPr>
-          <w:rFonts w:ascii="SimSun" w:eastAsia="SimSun" w:hAnsi="SimSun" w:cs="SimSun"/>
-          <w:kern w:val="0"/>
-          <w:sz w:val="24"/>
-          <w:szCs w:val="24"/>
-        </w:rPr>
-        <w:br/>
-      </w:r>
-      <w:r>
-        <w:rPr>
-          <w:rFonts w:ascii="Arial" w:eastAsia="SimSun" w:hAnsi="Arial" w:cs="Arial"/>
-          <w:color w:val="000000"/>
-          <w:kern w:val="0"/>
-          <w:sz w:val="26"/>
-          <w:szCs w:val="26"/>
-        </w:rPr>
-        <w:t>2. Calculate the contribution of this shortest-path digraph to all the branches' edge-betweenness;</w:t>
-      </w:r>
-      <w:r>
-        <w:rPr>
-          <w:rFonts w:ascii="SimSun" w:eastAsia="SimSun" w:hAnsi="SimSun" w:cs="SimSun"/>
-          <w:kern w:val="0"/>
-          <w:sz w:val="24"/>
-          <w:szCs w:val="24"/>
-        </w:rPr>
-        <w:br/>
-      </w:r>
-      <w:r>
-        <w:rPr>
-          <w:rFonts w:ascii="Arial" w:eastAsia="SimSun" w:hAnsi="Arial" w:cs="Arial"/>
-          <w:color w:val="000000"/>
-          <w:kern w:val="0"/>
-          <w:sz w:val="26"/>
-          <w:szCs w:val="26"/>
-        </w:rPr>
-        <w:t>3. Repeat step 1~2 for every node.</w:t>
-      </w:r>
-      <w:r>
-        <w:rPr>
-          <w:rFonts w:ascii="SimSun" w:eastAsia="SimSun" w:hAnsi="SimSun" w:cs="SimSun"/>
-          <w:kern w:val="0"/>
-          <w:sz w:val="24"/>
-          <w:szCs w:val="24"/>
-        </w:rPr>
-        <w:br/>
-      </w:r>
-      <w:r>
-        <w:rPr>
-          <w:rFonts w:ascii="SimSun" w:eastAsia="SimSun" w:hAnsi="SimSun" w:cs="SimSun"/>
-          <w:kern w:val="0"/>
-          <w:sz w:val="24"/>
-          <w:szCs w:val="24"/>
-        </w:rPr>
-        <w:br/>
-      </w:r>
-      <w:r>
-        <w:rPr>
-          <w:rFonts w:ascii="Arial" w:eastAsia="SimSun" w:hAnsi="Arial" w:cs="Arial"/>
-          <w:color w:val="000000"/>
-          <w:kern w:val="0"/>
-          <w:sz w:val="26"/>
-          <w:szCs w:val="26"/>
-        </w:rPr>
-        <w:t>You can see that the calculation of different nodes are totally independent with each other, thus it should be not too difficult to be transplanted into a grid-computing environment.</w:t>
-      </w:r>
     </w:p>
     <w:p>
       <w:pPr>
@@ -13723,7 +15449,73 @@
           <w:sz w:val="18"/>
           <w:szCs w:val="18"/>
         </w:rPr>
-        <w:t>R. K. Ahuja, T. L. Magnanti, and J. B. Orlin, Network Flows: Theory, Algorithms, and Applications, Prentice Hall, Upper Saddle River,  New Jersey (1993)</w:t>
+        <w:t xml:space="preserve">R. K. </w:t>
+      </w:r>
+      <w:proofErr w:type="spellStart"/>
+      <w:r>
+        <w:rPr>
+          <w:rFonts w:ascii="Arial" w:eastAsia="SimSun" w:hAnsi="Arial" w:cs="Arial"/>
+          <w:color w:val="000000"/>
+          <w:kern w:val="0"/>
+          <w:sz w:val="18"/>
+          <w:szCs w:val="18"/>
+        </w:rPr>
+        <w:t>Ahuja</w:t>
+      </w:r>
+      <w:proofErr w:type="spellEnd"/>
+      <w:r>
+        <w:rPr>
+          <w:rFonts w:ascii="Arial" w:eastAsia="SimSun" w:hAnsi="Arial" w:cs="Arial"/>
+          <w:color w:val="000000"/>
+          <w:kern w:val="0"/>
+          <w:sz w:val="18"/>
+          <w:szCs w:val="18"/>
+        </w:rPr>
+        <w:t xml:space="preserve">, T. L. </w:t>
+      </w:r>
+      <w:proofErr w:type="spellStart"/>
+      <w:r>
+        <w:rPr>
+          <w:rFonts w:ascii="Arial" w:eastAsia="SimSun" w:hAnsi="Arial" w:cs="Arial"/>
+          <w:color w:val="000000"/>
+          <w:kern w:val="0"/>
+          <w:sz w:val="18"/>
+          <w:szCs w:val="18"/>
+        </w:rPr>
+        <w:t>Magnanti</w:t>
+      </w:r>
+      <w:proofErr w:type="spellEnd"/>
+      <w:r>
+        <w:rPr>
+          <w:rFonts w:ascii="Arial" w:eastAsia="SimSun" w:hAnsi="Arial" w:cs="Arial"/>
+          <w:color w:val="000000"/>
+          <w:kern w:val="0"/>
+          <w:sz w:val="18"/>
+          <w:szCs w:val="18"/>
+        </w:rPr>
+        <w:t xml:space="preserve">, and J. B. </w:t>
+      </w:r>
+      <w:proofErr w:type="spellStart"/>
+      <w:r>
+        <w:rPr>
+          <w:rFonts w:ascii="Arial" w:eastAsia="SimSun" w:hAnsi="Arial" w:cs="Arial"/>
+          <w:color w:val="000000"/>
+          <w:kern w:val="0"/>
+          <w:sz w:val="18"/>
+          <w:szCs w:val="18"/>
+        </w:rPr>
+        <w:t>Orlin</w:t>
+      </w:r>
+      <w:proofErr w:type="spellEnd"/>
+      <w:r>
+        <w:rPr>
+          <w:rFonts w:ascii="Arial" w:eastAsia="SimSun" w:hAnsi="Arial" w:cs="Arial"/>
+          <w:color w:val="000000"/>
+          <w:kern w:val="0"/>
+          <w:sz w:val="18"/>
+          <w:szCs w:val="18"/>
+        </w:rPr>
+        <w:t>, Network Flows: Theory, Algorithms, and Applications, Prentice Hall, Upper Saddle River,  New Jersey (1993)</w:t>
       </w:r>
     </w:p>
     <w:p>
@@ -13799,13 +15591,21 @@
         <w:rPr>
           <w:rFonts w:hint="eastAsia"/>
         </w:rPr>
-        <w:t>Here is a detail: w(node-3)=min(4, w(node2)+2)=4</w:t>
-      </w:r>
+        <w:t xml:space="preserve">Here is a detail: </w:t>
+      </w:r>
+      <w:proofErr w:type="gramStart"/>
       <w:r>
         <w:rPr>
           <w:rFonts w:hint="eastAsia"/>
         </w:rPr>
-        <w:t>.</w:t>
+        <w:t>w(</w:t>
+      </w:r>
+      <w:proofErr w:type="gramEnd"/>
+      <w:r>
+        <w:rPr>
+          <w:rFonts w:hint="eastAsia"/>
+        </w:rPr>
+        <w:t>node-3)=min(4, w(node2)+2)=4.</w:t>
       </w:r>
     </w:p>
   </w:comment>
@@ -14055,6 +15855,119 @@
     </w:lvl>
   </w:abstractNum>
   <w:abstractNum w:abstractNumId="2">
+    <w:nsid w:val="2BE52972"/>
+    <w:multiLevelType w:val="hybridMultilevel"/>
+    <w:tmpl w:val="8CA64A26"/>
+    <w:lvl w:ilvl="0" w:tplc="08090001">
+      <w:start w:val="1"/>
+      <w:numFmt w:val="bullet"/>
+      <w:lvlText w:val=""/>
+      <w:lvlJc w:val="left"/>
+      <w:pPr>
+        <w:ind w:left="840" w:hanging="420"/>
+      </w:pPr>
+      <w:rPr>
+        <w:rFonts w:ascii="Symbol" w:hAnsi="Symbol" w:hint="default"/>
+      </w:rPr>
+    </w:lvl>
+    <w:lvl w:ilvl="1" w:tplc="04090003" w:tentative="1">
+      <w:start w:val="1"/>
+      <w:numFmt w:val="bullet"/>
+      <w:lvlText w:val=""/>
+      <w:lvlJc w:val="left"/>
+      <w:pPr>
+        <w:ind w:left="1260" w:hanging="420"/>
+      </w:pPr>
+      <w:rPr>
+        <w:rFonts w:ascii="Wingdings" w:hAnsi="Wingdings" w:hint="default"/>
+      </w:rPr>
+    </w:lvl>
+    <w:lvl w:ilvl="2" w:tplc="04090005" w:tentative="1">
+      <w:start w:val="1"/>
+      <w:numFmt w:val="bullet"/>
+      <w:lvlText w:val=""/>
+      <w:lvlJc w:val="left"/>
+      <w:pPr>
+        <w:ind w:left="1680" w:hanging="420"/>
+      </w:pPr>
+      <w:rPr>
+        <w:rFonts w:ascii="Wingdings" w:hAnsi="Wingdings" w:hint="default"/>
+      </w:rPr>
+    </w:lvl>
+    <w:lvl w:ilvl="3" w:tplc="04090001" w:tentative="1">
+      <w:start w:val="1"/>
+      <w:numFmt w:val="bullet"/>
+      <w:lvlText w:val=""/>
+      <w:lvlJc w:val="left"/>
+      <w:pPr>
+        <w:ind w:left="2100" w:hanging="420"/>
+      </w:pPr>
+      <w:rPr>
+        <w:rFonts w:ascii="Wingdings" w:hAnsi="Wingdings" w:hint="default"/>
+      </w:rPr>
+    </w:lvl>
+    <w:lvl w:ilvl="4" w:tplc="04090003" w:tentative="1">
+      <w:start w:val="1"/>
+      <w:numFmt w:val="bullet"/>
+      <w:lvlText w:val=""/>
+      <w:lvlJc w:val="left"/>
+      <w:pPr>
+        <w:ind w:left="2520" w:hanging="420"/>
+      </w:pPr>
+      <w:rPr>
+        <w:rFonts w:ascii="Wingdings" w:hAnsi="Wingdings" w:hint="default"/>
+      </w:rPr>
+    </w:lvl>
+    <w:lvl w:ilvl="5" w:tplc="04090005" w:tentative="1">
+      <w:start w:val="1"/>
+      <w:numFmt w:val="bullet"/>
+      <w:lvlText w:val=""/>
+      <w:lvlJc w:val="left"/>
+      <w:pPr>
+        <w:ind w:left="2940" w:hanging="420"/>
+      </w:pPr>
+      <w:rPr>
+        <w:rFonts w:ascii="Wingdings" w:hAnsi="Wingdings" w:hint="default"/>
+      </w:rPr>
+    </w:lvl>
+    <w:lvl w:ilvl="6" w:tplc="04090001" w:tentative="1">
+      <w:start w:val="1"/>
+      <w:numFmt w:val="bullet"/>
+      <w:lvlText w:val=""/>
+      <w:lvlJc w:val="left"/>
+      <w:pPr>
+        <w:ind w:left="3360" w:hanging="420"/>
+      </w:pPr>
+      <w:rPr>
+        <w:rFonts w:ascii="Wingdings" w:hAnsi="Wingdings" w:hint="default"/>
+      </w:rPr>
+    </w:lvl>
+    <w:lvl w:ilvl="7" w:tplc="04090003" w:tentative="1">
+      <w:start w:val="1"/>
+      <w:numFmt w:val="bullet"/>
+      <w:lvlText w:val=""/>
+      <w:lvlJc w:val="left"/>
+      <w:pPr>
+        <w:ind w:left="3780" w:hanging="420"/>
+      </w:pPr>
+      <w:rPr>
+        <w:rFonts w:ascii="Wingdings" w:hAnsi="Wingdings" w:hint="default"/>
+      </w:rPr>
+    </w:lvl>
+    <w:lvl w:ilvl="8" w:tplc="04090005" w:tentative="1">
+      <w:start w:val="1"/>
+      <w:numFmt w:val="bullet"/>
+      <w:lvlText w:val=""/>
+      <w:lvlJc w:val="left"/>
+      <w:pPr>
+        <w:ind w:left="4200" w:hanging="420"/>
+      </w:pPr>
+      <w:rPr>
+        <w:rFonts w:ascii="Wingdings" w:hAnsi="Wingdings" w:hint="default"/>
+      </w:rPr>
+    </w:lvl>
+  </w:abstractNum>
+  <w:abstractNum w:abstractNumId="3">
     <w:nsid w:val="39111087"/>
     <w:multiLevelType w:val="hybridMultilevel"/>
     <w:tmpl w:val="5D16685A"/>
@@ -14143,7 +16056,7 @@
       </w:pPr>
     </w:lvl>
   </w:abstractNum>
-  <w:abstractNum w:abstractNumId="3">
+  <w:abstractNum w:abstractNumId="4">
     <w:nsid w:val="5AFA7230"/>
     <w:multiLevelType w:val="hybridMultilevel"/>
     <w:tmpl w:val="2BDC1AA2"/>
@@ -14235,7 +16148,7 @@
       </w:pPr>
     </w:lvl>
   </w:abstractNum>
-  <w:abstractNum w:abstractNumId="4">
+  <w:abstractNum w:abstractNumId="5">
     <w:nsid w:val="72707F48"/>
     <w:multiLevelType w:val="hybridMultilevel"/>
     <w:tmpl w:val="4894B6A6"/>
@@ -14325,19 +16238,22 @@
     </w:lvl>
   </w:abstractNum>
   <w:num w:numId="1">
-    <w:abstractNumId w:val="2"/>
+    <w:abstractNumId w:val="3"/>
   </w:num>
   <w:num w:numId="2">
-    <w:abstractNumId w:val="3"/>
+    <w:abstractNumId w:val="4"/>
   </w:num>
   <w:num w:numId="3">
-    <w:abstractNumId w:val="4"/>
+    <w:abstractNumId w:val="5"/>
   </w:num>
   <w:num w:numId="4">
     <w:abstractNumId w:val="0"/>
   </w:num>
   <w:num w:numId="5">
     <w:abstractNumId w:val="1"/>
+  </w:num>
+  <w:num w:numId="6">
+    <w:abstractNumId w:val="2"/>
   </w:num>
 </w:numbering>
 </file>
@@ -15053,7 +16969,7 @@
 </file>
 
 <file path=customXml/itemProps1.xml><?xml version="1.0" encoding="utf-8"?>
-<ds:datastoreItem xmlns:ds="http://schemas.openxmlformats.org/officeDocument/2006/customXml" ds:itemID="{7D35973A-1D4A-49DD-9D0C-E6B3B5A598F5}">
+<ds:datastoreItem xmlns:ds="http://schemas.openxmlformats.org/officeDocument/2006/customXml" ds:itemID="{517296FF-C723-4B58-BC31-4AA13A5C79CD}">
   <ds:schemaRefs>
     <ds:schemaRef ds:uri="http://schemas.openxmlformats.org/officeDocument/2006/bibliography"/>
   </ds:schemaRefs>

</xml_diff>